<commit_message>
Work on CIN and RIN
</commit_message>
<xml_diff>
--- a/ISA/Proyectos/ISA_P5/fB y FC en plc s7.docx
+++ b/ISA/Proyectos/ISA_P5/fB y FC en plc s7.docx
@@ -8,24 +8,1439 @@
         <w:jc w:val="center"/>
       </w:pPr>
       <w:r>
-        <w:t>fB y FC en plc s7-1200</w:t>
-      </w:r>
-    </w:p>
+        <w:t>F</w:t>
+      </w:r>
+      <w:r>
+        <w:t>B y FC en plc s7-1200</w:t>
+      </w:r>
+    </w:p>
+    <w:p>
+      <w:pPr>
+        <w:pStyle w:val="Subttulo"/>
+      </w:pPr>
+      <w:r>
+        <w:t>Proyecto 5                                                                                 joel sanz martí – 2º cgfs</w:t>
+      </w:r>
+    </w:p>
+    <w:sdt>
+      <w:sdtPr>
+        <w:id w:val="-920330993"/>
+        <w:docPartObj>
+          <w:docPartGallery w:val="Table of Contents"/>
+          <w:docPartUnique/>
+        </w:docPartObj>
+      </w:sdtPr>
+      <w:sdtEndPr>
+        <w:rPr>
+          <w:b/>
+          <w:bCs/>
+          <w:caps w:val="0"/>
+          <w:color w:val="auto"/>
+          <w:spacing w:val="0"/>
+          <w:sz w:val="20"/>
+          <w:szCs w:val="20"/>
+        </w:rPr>
+      </w:sdtEndPr>
+      <w:sdtContent>
+        <w:p>
+          <w:pPr>
+            <w:pStyle w:val="TtuloTDC"/>
+          </w:pPr>
+          <w:r>
+            <w:t>0. Índice</w:t>
+          </w:r>
+        </w:p>
+        <w:p>
+          <w:pPr>
+            <w:pStyle w:val="TDC1"/>
+            <w:tabs>
+              <w:tab w:val="right" w:leader="dot" w:pos="8494"/>
+            </w:tabs>
+            <w:rPr>
+              <w:noProof/>
+            </w:rPr>
+          </w:pPr>
+          <w:r>
+            <w:fldChar w:fldCharType="begin"/>
+          </w:r>
+          <w:r>
+            <w:instrText xml:space="preserve"> TOC \o "1-3" \h \z \u </w:instrText>
+          </w:r>
+          <w:r>
+            <w:fldChar w:fldCharType="separate"/>
+          </w:r>
+          <w:hyperlink w:anchor="_Toc151555818" w:history="1">
+            <w:r>
+              <w:rPr>
+                <w:rStyle w:val="Hipervnculo"/>
+                <w:noProof/>
+              </w:rPr>
+              <w:t xml:space="preserve">1. </w:t>
+            </w:r>
+            <w:r>
+              <w:rPr>
+                <w:rStyle w:val="Hipervnculo"/>
+                <w:noProof/>
+              </w:rPr>
+              <w:t>E</w:t>
+            </w:r>
+            <w:r>
+              <w:rPr>
+                <w:rStyle w:val="Hipervnculo"/>
+                <w:noProof/>
+              </w:rPr>
+              <w:t>nunciado</w:t>
+            </w:r>
+            <w:r>
+              <w:rPr>
+                <w:noProof/>
+                <w:webHidden/>
+              </w:rPr>
+              <w:tab/>
+            </w:r>
+            <w:r>
+              <w:rPr>
+                <w:noProof/>
+                <w:webHidden/>
+              </w:rPr>
+              <w:fldChar w:fldCharType="begin"/>
+            </w:r>
+            <w:r>
+              <w:rPr>
+                <w:noProof/>
+                <w:webHidden/>
+              </w:rPr>
+              <w:instrText xml:space="preserve"> PAGEREF _Toc151555818 \h </w:instrText>
+            </w:r>
+            <w:r>
+              <w:rPr>
+                <w:noProof/>
+                <w:webHidden/>
+              </w:rPr>
+            </w:r>
+            <w:r>
+              <w:rPr>
+                <w:noProof/>
+                <w:webHidden/>
+              </w:rPr>
+              <w:fldChar w:fldCharType="separate"/>
+            </w:r>
+            <w:r>
+              <w:rPr>
+                <w:noProof/>
+                <w:webHidden/>
+              </w:rPr>
+              <w:t>2</w:t>
+            </w:r>
+            <w:r>
+              <w:rPr>
+                <w:noProof/>
+                <w:webHidden/>
+              </w:rPr>
+              <w:fldChar w:fldCharType="end"/>
+            </w:r>
+          </w:hyperlink>
+        </w:p>
+        <w:p>
+          <w:pPr>
+            <w:pStyle w:val="TDC2"/>
+            <w:tabs>
+              <w:tab w:val="right" w:leader="dot" w:pos="8494"/>
+            </w:tabs>
+            <w:rPr>
+              <w:noProof/>
+            </w:rPr>
+          </w:pPr>
+          <w:hyperlink w:anchor="_Toc151555819" w:history="1">
+            <w:r>
+              <w:rPr>
+                <w:rStyle w:val="Hipervnculo"/>
+                <w:noProof/>
+              </w:rPr>
+              <w:t>1.1. Calculo_mm (</w:t>
+            </w:r>
+            <w:r>
+              <w:rPr>
+                <w:rStyle w:val="Hipervnculo"/>
+                <w:noProof/>
+              </w:rPr>
+              <w:t>FC</w:t>
+            </w:r>
+            <w:r>
+              <w:rPr>
+                <w:rStyle w:val="Hipervnculo"/>
+                <w:noProof/>
+              </w:rPr>
+              <w:t>)</w:t>
+            </w:r>
+            <w:r>
+              <w:rPr>
+                <w:noProof/>
+                <w:webHidden/>
+              </w:rPr>
+              <w:tab/>
+            </w:r>
+            <w:r>
+              <w:rPr>
+                <w:noProof/>
+                <w:webHidden/>
+              </w:rPr>
+              <w:fldChar w:fldCharType="begin"/>
+            </w:r>
+            <w:r>
+              <w:rPr>
+                <w:noProof/>
+                <w:webHidden/>
+              </w:rPr>
+              <w:instrText xml:space="preserve"> PAGEREF _Toc151555819 \h </w:instrText>
+            </w:r>
+            <w:r>
+              <w:rPr>
+                <w:noProof/>
+                <w:webHidden/>
+              </w:rPr>
+            </w:r>
+            <w:r>
+              <w:rPr>
+                <w:noProof/>
+                <w:webHidden/>
+              </w:rPr>
+              <w:fldChar w:fldCharType="separate"/>
+            </w:r>
+            <w:r>
+              <w:rPr>
+                <w:noProof/>
+                <w:webHidden/>
+              </w:rPr>
+              <w:t>2</w:t>
+            </w:r>
+            <w:r>
+              <w:rPr>
+                <w:noProof/>
+                <w:webHidden/>
+              </w:rPr>
+              <w:fldChar w:fldCharType="end"/>
+            </w:r>
+          </w:hyperlink>
+        </w:p>
+        <w:p>
+          <w:pPr>
+            <w:pStyle w:val="TDC2"/>
+            <w:tabs>
+              <w:tab w:val="right" w:leader="dot" w:pos="8494"/>
+            </w:tabs>
+            <w:rPr>
+              <w:noProof/>
+            </w:rPr>
+          </w:pPr>
+          <w:hyperlink w:anchor="_Toc151555820" w:history="1">
+            <w:r>
+              <w:rPr>
+                <w:rStyle w:val="Hipervnculo"/>
+                <w:noProof/>
+              </w:rPr>
+              <w:t>1.2. Calculo_mm (</w:t>
+            </w:r>
+            <w:r>
+              <w:rPr>
+                <w:rStyle w:val="Hipervnculo"/>
+                <w:noProof/>
+              </w:rPr>
+              <w:t>FB</w:t>
+            </w:r>
+            <w:r>
+              <w:rPr>
+                <w:rStyle w:val="Hipervnculo"/>
+                <w:noProof/>
+              </w:rPr>
+              <w:t>)</w:t>
+            </w:r>
+            <w:r>
+              <w:rPr>
+                <w:noProof/>
+                <w:webHidden/>
+              </w:rPr>
+              <w:tab/>
+            </w:r>
+            <w:r>
+              <w:rPr>
+                <w:noProof/>
+                <w:webHidden/>
+              </w:rPr>
+              <w:fldChar w:fldCharType="begin"/>
+            </w:r>
+            <w:r>
+              <w:rPr>
+                <w:noProof/>
+                <w:webHidden/>
+              </w:rPr>
+              <w:instrText xml:space="preserve"> PAGEREF _Toc151555820 \h </w:instrText>
+            </w:r>
+            <w:r>
+              <w:rPr>
+                <w:noProof/>
+                <w:webHidden/>
+              </w:rPr>
+            </w:r>
+            <w:r>
+              <w:rPr>
+                <w:noProof/>
+                <w:webHidden/>
+              </w:rPr>
+              <w:fldChar w:fldCharType="separate"/>
+            </w:r>
+            <w:r>
+              <w:rPr>
+                <w:noProof/>
+                <w:webHidden/>
+              </w:rPr>
+              <w:t>2</w:t>
+            </w:r>
+            <w:r>
+              <w:rPr>
+                <w:noProof/>
+                <w:webHidden/>
+              </w:rPr>
+              <w:fldChar w:fldCharType="end"/>
+            </w:r>
+          </w:hyperlink>
+        </w:p>
+        <w:p>
+          <w:pPr>
+            <w:pStyle w:val="TDC2"/>
+            <w:tabs>
+              <w:tab w:val="right" w:leader="dot" w:pos="8494"/>
+            </w:tabs>
+            <w:rPr>
+              <w:noProof/>
+            </w:rPr>
+          </w:pPr>
+          <w:hyperlink w:anchor="_Toc151555821" w:history="1">
+            <w:r>
+              <w:rPr>
+                <w:rStyle w:val="Hipervnculo"/>
+                <w:noProof/>
+              </w:rPr>
+              <w:t xml:space="preserve">1.3. </w:t>
+            </w:r>
+            <w:r>
+              <w:rPr>
+                <w:rStyle w:val="Hipervnculo"/>
+                <w:noProof/>
+              </w:rPr>
+              <w:t>A</w:t>
+            </w:r>
+            <w:r>
+              <w:rPr>
+                <w:rStyle w:val="Hipervnculo"/>
+                <w:noProof/>
+              </w:rPr>
+              <w:t>rranque_</w:t>
+            </w:r>
+            <w:r>
+              <w:rPr>
+                <w:rStyle w:val="Hipervnculo"/>
+                <w:noProof/>
+              </w:rPr>
+              <w:t>E</w:t>
+            </w:r>
+            <w:r>
+              <w:rPr>
+                <w:rStyle w:val="Hipervnculo"/>
+                <w:noProof/>
+              </w:rPr>
+              <w:t>s</w:t>
+            </w:r>
+            <w:r>
+              <w:rPr>
+                <w:rStyle w:val="Hipervnculo"/>
+                <w:noProof/>
+              </w:rPr>
+              <w:t>T</w:t>
+            </w:r>
+            <w:r>
+              <w:rPr>
+                <w:rStyle w:val="Hipervnculo"/>
+                <w:noProof/>
+              </w:rPr>
+              <w:t>ri</w:t>
+            </w:r>
+            <w:r>
+              <w:rPr>
+                <w:noProof/>
+                <w:webHidden/>
+              </w:rPr>
+              <w:tab/>
+            </w:r>
+            <w:r>
+              <w:rPr>
+                <w:noProof/>
+                <w:webHidden/>
+              </w:rPr>
+              <w:fldChar w:fldCharType="begin"/>
+            </w:r>
+            <w:r>
+              <w:rPr>
+                <w:noProof/>
+                <w:webHidden/>
+              </w:rPr>
+              <w:instrText xml:space="preserve"> PAGEREF _Toc151555821 \h </w:instrText>
+            </w:r>
+            <w:r>
+              <w:rPr>
+                <w:noProof/>
+                <w:webHidden/>
+              </w:rPr>
+            </w:r>
+            <w:r>
+              <w:rPr>
+                <w:noProof/>
+                <w:webHidden/>
+              </w:rPr>
+              <w:fldChar w:fldCharType="separate"/>
+            </w:r>
+            <w:r>
+              <w:rPr>
+                <w:noProof/>
+                <w:webHidden/>
+              </w:rPr>
+              <w:t>2</w:t>
+            </w:r>
+            <w:r>
+              <w:rPr>
+                <w:noProof/>
+                <w:webHidden/>
+              </w:rPr>
+              <w:fldChar w:fldCharType="end"/>
+            </w:r>
+          </w:hyperlink>
+        </w:p>
+        <w:p>
+          <w:pPr>
+            <w:pStyle w:val="TDC2"/>
+            <w:tabs>
+              <w:tab w:val="right" w:leader="dot" w:pos="8494"/>
+            </w:tabs>
+            <w:rPr>
+              <w:noProof/>
+            </w:rPr>
+          </w:pPr>
+          <w:hyperlink w:anchor="_Toc151555822" w:history="1">
+            <w:r>
+              <w:rPr>
+                <w:rStyle w:val="Hipervnculo"/>
+                <w:noProof/>
+              </w:rPr>
+              <w:t>1.4. Telerruptor</w:t>
+            </w:r>
+            <w:r>
+              <w:rPr>
+                <w:noProof/>
+                <w:webHidden/>
+              </w:rPr>
+              <w:tab/>
+            </w:r>
+            <w:r>
+              <w:rPr>
+                <w:noProof/>
+                <w:webHidden/>
+              </w:rPr>
+              <w:fldChar w:fldCharType="begin"/>
+            </w:r>
+            <w:r>
+              <w:rPr>
+                <w:noProof/>
+                <w:webHidden/>
+              </w:rPr>
+              <w:instrText xml:space="preserve"> PAGEREF _Toc151555822 \h </w:instrText>
+            </w:r>
+            <w:r>
+              <w:rPr>
+                <w:noProof/>
+                <w:webHidden/>
+              </w:rPr>
+            </w:r>
+            <w:r>
+              <w:rPr>
+                <w:noProof/>
+                <w:webHidden/>
+              </w:rPr>
+              <w:fldChar w:fldCharType="separate"/>
+            </w:r>
+            <w:r>
+              <w:rPr>
+                <w:noProof/>
+                <w:webHidden/>
+              </w:rPr>
+              <w:t>2</w:t>
+            </w:r>
+            <w:r>
+              <w:rPr>
+                <w:noProof/>
+                <w:webHidden/>
+              </w:rPr>
+              <w:fldChar w:fldCharType="end"/>
+            </w:r>
+          </w:hyperlink>
+        </w:p>
+        <w:p>
+          <w:pPr>
+            <w:pStyle w:val="TDC2"/>
+            <w:tabs>
+              <w:tab w:val="right" w:leader="dot" w:pos="8494"/>
+            </w:tabs>
+            <w:rPr>
+              <w:noProof/>
+            </w:rPr>
+          </w:pPr>
+          <w:hyperlink w:anchor="_Toc151555823" w:history="1">
+            <w:r>
+              <w:rPr>
+                <w:rStyle w:val="Hipervnculo"/>
+                <w:noProof/>
+              </w:rPr>
+              <w:t xml:space="preserve">1.5. </w:t>
+            </w:r>
+            <w:r>
+              <w:rPr>
+                <w:rStyle w:val="Hipervnculo"/>
+                <w:noProof/>
+              </w:rPr>
+              <w:t>A</w:t>
+            </w:r>
+            <w:r>
+              <w:rPr>
+                <w:rStyle w:val="Hipervnculo"/>
+                <w:noProof/>
+              </w:rPr>
+              <w:t>nalog_</w:t>
+            </w:r>
+            <w:r>
+              <w:rPr>
+                <w:rStyle w:val="Hipervnculo"/>
+                <w:noProof/>
+              </w:rPr>
+              <w:t>IN</w:t>
+            </w:r>
+            <w:r>
+              <w:rPr>
+                <w:noProof/>
+                <w:webHidden/>
+              </w:rPr>
+              <w:tab/>
+            </w:r>
+            <w:r>
+              <w:rPr>
+                <w:noProof/>
+                <w:webHidden/>
+              </w:rPr>
+              <w:fldChar w:fldCharType="begin"/>
+            </w:r>
+            <w:r>
+              <w:rPr>
+                <w:noProof/>
+                <w:webHidden/>
+              </w:rPr>
+              <w:instrText xml:space="preserve"> PAGEREF _Toc151555823 \h </w:instrText>
+            </w:r>
+            <w:r>
+              <w:rPr>
+                <w:noProof/>
+                <w:webHidden/>
+              </w:rPr>
+            </w:r>
+            <w:r>
+              <w:rPr>
+                <w:noProof/>
+                <w:webHidden/>
+              </w:rPr>
+              <w:fldChar w:fldCharType="separate"/>
+            </w:r>
+            <w:r>
+              <w:rPr>
+                <w:noProof/>
+                <w:webHidden/>
+              </w:rPr>
+              <w:t>2</w:t>
+            </w:r>
+            <w:r>
+              <w:rPr>
+                <w:noProof/>
+                <w:webHidden/>
+              </w:rPr>
+              <w:fldChar w:fldCharType="end"/>
+            </w:r>
+          </w:hyperlink>
+        </w:p>
+        <w:p>
+          <w:pPr>
+            <w:pStyle w:val="TDC2"/>
+            <w:tabs>
+              <w:tab w:val="right" w:leader="dot" w:pos="8494"/>
+            </w:tabs>
+            <w:rPr>
+              <w:noProof/>
+            </w:rPr>
+          </w:pPr>
+          <w:hyperlink w:anchor="_Toc151555824" w:history="1">
+            <w:r>
+              <w:rPr>
+                <w:rStyle w:val="Hipervnculo"/>
+                <w:noProof/>
+              </w:rPr>
+              <w:t xml:space="preserve">1.6. </w:t>
+            </w:r>
+            <w:r>
+              <w:rPr>
+                <w:rStyle w:val="Hipervnculo"/>
+                <w:noProof/>
+              </w:rPr>
+              <w:t>A</w:t>
+            </w:r>
+            <w:r>
+              <w:rPr>
+                <w:rStyle w:val="Hipervnculo"/>
+                <w:noProof/>
+              </w:rPr>
+              <w:t>nalog_</w:t>
+            </w:r>
+            <w:r>
+              <w:rPr>
+                <w:rStyle w:val="Hipervnculo"/>
+                <w:noProof/>
+              </w:rPr>
+              <w:t>OUT</w:t>
+            </w:r>
+            <w:r>
+              <w:rPr>
+                <w:noProof/>
+                <w:webHidden/>
+              </w:rPr>
+              <w:tab/>
+            </w:r>
+            <w:r>
+              <w:rPr>
+                <w:noProof/>
+                <w:webHidden/>
+              </w:rPr>
+              <w:fldChar w:fldCharType="begin"/>
+            </w:r>
+            <w:r>
+              <w:rPr>
+                <w:noProof/>
+                <w:webHidden/>
+              </w:rPr>
+              <w:instrText xml:space="preserve"> PAGEREF _Toc151555824 \h </w:instrText>
+            </w:r>
+            <w:r>
+              <w:rPr>
+                <w:noProof/>
+                <w:webHidden/>
+              </w:rPr>
+            </w:r>
+            <w:r>
+              <w:rPr>
+                <w:noProof/>
+                <w:webHidden/>
+              </w:rPr>
+              <w:fldChar w:fldCharType="separate"/>
+            </w:r>
+            <w:r>
+              <w:rPr>
+                <w:noProof/>
+                <w:webHidden/>
+              </w:rPr>
+              <w:t>2</w:t>
+            </w:r>
+            <w:r>
+              <w:rPr>
+                <w:noProof/>
+                <w:webHidden/>
+              </w:rPr>
+              <w:fldChar w:fldCharType="end"/>
+            </w:r>
+          </w:hyperlink>
+        </w:p>
+        <w:p>
+          <w:pPr>
+            <w:pStyle w:val="TDC2"/>
+            <w:tabs>
+              <w:tab w:val="right" w:leader="dot" w:pos="8494"/>
+            </w:tabs>
+            <w:rPr>
+              <w:noProof/>
+            </w:rPr>
+          </w:pPr>
+          <w:hyperlink w:anchor="_Toc151555825" w:history="1">
+            <w:r>
+              <w:rPr>
+                <w:rStyle w:val="Hipervnculo"/>
+                <w:noProof/>
+              </w:rPr>
+              <w:t xml:space="preserve">1.7. Librería </w:t>
+            </w:r>
+            <w:r>
+              <w:rPr>
+                <w:rStyle w:val="Hipervnculo"/>
+                <w:noProof/>
+              </w:rPr>
+              <w:t>G</w:t>
+            </w:r>
+            <w:r>
+              <w:rPr>
+                <w:rStyle w:val="Hipervnculo"/>
+                <w:noProof/>
+              </w:rPr>
+              <w:t>lobal</w:t>
+            </w:r>
+            <w:r>
+              <w:rPr>
+                <w:noProof/>
+                <w:webHidden/>
+              </w:rPr>
+              <w:tab/>
+            </w:r>
+            <w:r>
+              <w:rPr>
+                <w:noProof/>
+                <w:webHidden/>
+              </w:rPr>
+              <w:fldChar w:fldCharType="begin"/>
+            </w:r>
+            <w:r>
+              <w:rPr>
+                <w:noProof/>
+                <w:webHidden/>
+              </w:rPr>
+              <w:instrText xml:space="preserve"> PAGEREF _Toc151555825 \h </w:instrText>
+            </w:r>
+            <w:r>
+              <w:rPr>
+                <w:noProof/>
+                <w:webHidden/>
+              </w:rPr>
+            </w:r>
+            <w:r>
+              <w:rPr>
+                <w:noProof/>
+                <w:webHidden/>
+              </w:rPr>
+              <w:fldChar w:fldCharType="separate"/>
+            </w:r>
+            <w:r>
+              <w:rPr>
+                <w:noProof/>
+                <w:webHidden/>
+              </w:rPr>
+              <w:t>2</w:t>
+            </w:r>
+            <w:r>
+              <w:rPr>
+                <w:noProof/>
+                <w:webHidden/>
+              </w:rPr>
+              <w:fldChar w:fldCharType="end"/>
+            </w:r>
+          </w:hyperlink>
+        </w:p>
+        <w:p>
+          <w:pPr>
+            <w:pStyle w:val="TDC1"/>
+            <w:tabs>
+              <w:tab w:val="right" w:leader="dot" w:pos="8494"/>
+            </w:tabs>
+            <w:rPr>
+              <w:noProof/>
+            </w:rPr>
+          </w:pPr>
+          <w:hyperlink w:anchor="_Toc151555826" w:history="1">
+            <w:r>
+              <w:rPr>
+                <w:rStyle w:val="Hipervnculo"/>
+                <w:noProof/>
+              </w:rPr>
+              <w:t xml:space="preserve">2. </w:t>
+            </w:r>
+            <w:r>
+              <w:rPr>
+                <w:rStyle w:val="Hipervnculo"/>
+                <w:noProof/>
+              </w:rPr>
+              <w:t>P</w:t>
+            </w:r>
+            <w:r>
+              <w:rPr>
+                <w:rStyle w:val="Hipervnculo"/>
+                <w:noProof/>
+              </w:rPr>
+              <w:t>rogramas</w:t>
+            </w:r>
+            <w:r>
+              <w:rPr>
+                <w:noProof/>
+                <w:webHidden/>
+              </w:rPr>
+              <w:tab/>
+            </w:r>
+            <w:r>
+              <w:rPr>
+                <w:noProof/>
+                <w:webHidden/>
+              </w:rPr>
+              <w:fldChar w:fldCharType="begin"/>
+            </w:r>
+            <w:r>
+              <w:rPr>
+                <w:noProof/>
+                <w:webHidden/>
+              </w:rPr>
+              <w:instrText xml:space="preserve"> PAGEREF _Toc151555826 \h </w:instrText>
+            </w:r>
+            <w:r>
+              <w:rPr>
+                <w:noProof/>
+                <w:webHidden/>
+              </w:rPr>
+            </w:r>
+            <w:r>
+              <w:rPr>
+                <w:noProof/>
+                <w:webHidden/>
+              </w:rPr>
+              <w:fldChar w:fldCharType="separate"/>
+            </w:r>
+            <w:r>
+              <w:rPr>
+                <w:noProof/>
+                <w:webHidden/>
+              </w:rPr>
+              <w:t>3</w:t>
+            </w:r>
+            <w:r>
+              <w:rPr>
+                <w:noProof/>
+                <w:webHidden/>
+              </w:rPr>
+              <w:fldChar w:fldCharType="end"/>
+            </w:r>
+          </w:hyperlink>
+        </w:p>
+        <w:p>
+          <w:pPr>
+            <w:pStyle w:val="TDC2"/>
+            <w:tabs>
+              <w:tab w:val="right" w:leader="dot" w:pos="8494"/>
+            </w:tabs>
+            <w:rPr>
+              <w:noProof/>
+            </w:rPr>
+          </w:pPr>
+          <w:hyperlink w:anchor="_Toc151555827" w:history="1">
+            <w:r>
+              <w:rPr>
+                <w:rStyle w:val="Hipervnculo"/>
+                <w:noProof/>
+              </w:rPr>
+              <w:t>2.1. Calculo_mm (</w:t>
+            </w:r>
+            <w:r>
+              <w:rPr>
+                <w:rStyle w:val="Hipervnculo"/>
+                <w:noProof/>
+              </w:rPr>
+              <w:t>FC</w:t>
+            </w:r>
+            <w:r>
+              <w:rPr>
+                <w:rStyle w:val="Hipervnculo"/>
+                <w:noProof/>
+              </w:rPr>
+              <w:t>)</w:t>
+            </w:r>
+            <w:r>
+              <w:rPr>
+                <w:noProof/>
+                <w:webHidden/>
+              </w:rPr>
+              <w:tab/>
+            </w:r>
+            <w:r>
+              <w:rPr>
+                <w:noProof/>
+                <w:webHidden/>
+              </w:rPr>
+              <w:fldChar w:fldCharType="begin"/>
+            </w:r>
+            <w:r>
+              <w:rPr>
+                <w:noProof/>
+                <w:webHidden/>
+              </w:rPr>
+              <w:instrText xml:space="preserve"> PAGEREF _Toc151555827 \h </w:instrText>
+            </w:r>
+            <w:r>
+              <w:rPr>
+                <w:noProof/>
+                <w:webHidden/>
+              </w:rPr>
+            </w:r>
+            <w:r>
+              <w:rPr>
+                <w:noProof/>
+                <w:webHidden/>
+              </w:rPr>
+              <w:fldChar w:fldCharType="separate"/>
+            </w:r>
+            <w:r>
+              <w:rPr>
+                <w:noProof/>
+                <w:webHidden/>
+              </w:rPr>
+              <w:t>3</w:t>
+            </w:r>
+            <w:r>
+              <w:rPr>
+                <w:noProof/>
+                <w:webHidden/>
+              </w:rPr>
+              <w:fldChar w:fldCharType="end"/>
+            </w:r>
+          </w:hyperlink>
+        </w:p>
+        <w:p>
+          <w:pPr>
+            <w:pStyle w:val="TDC2"/>
+            <w:tabs>
+              <w:tab w:val="right" w:leader="dot" w:pos="8494"/>
+            </w:tabs>
+            <w:rPr>
+              <w:noProof/>
+            </w:rPr>
+          </w:pPr>
+          <w:hyperlink w:anchor="_Toc151555828" w:history="1">
+            <w:r>
+              <w:rPr>
+                <w:rStyle w:val="Hipervnculo"/>
+                <w:noProof/>
+              </w:rPr>
+              <w:t>2.2. Calculo_mm (</w:t>
+            </w:r>
+            <w:r>
+              <w:rPr>
+                <w:rStyle w:val="Hipervnculo"/>
+                <w:noProof/>
+              </w:rPr>
+              <w:t>F</w:t>
+            </w:r>
+            <w:r>
+              <w:rPr>
+                <w:rStyle w:val="Hipervnculo"/>
+                <w:noProof/>
+              </w:rPr>
+              <w:t>B)</w:t>
+            </w:r>
+            <w:r>
+              <w:rPr>
+                <w:noProof/>
+                <w:webHidden/>
+              </w:rPr>
+              <w:tab/>
+            </w:r>
+            <w:r>
+              <w:rPr>
+                <w:noProof/>
+                <w:webHidden/>
+              </w:rPr>
+              <w:fldChar w:fldCharType="begin"/>
+            </w:r>
+            <w:r>
+              <w:rPr>
+                <w:noProof/>
+                <w:webHidden/>
+              </w:rPr>
+              <w:instrText xml:space="preserve"> PAGEREF _Toc151555828 \h </w:instrText>
+            </w:r>
+            <w:r>
+              <w:rPr>
+                <w:noProof/>
+                <w:webHidden/>
+              </w:rPr>
+            </w:r>
+            <w:r>
+              <w:rPr>
+                <w:noProof/>
+                <w:webHidden/>
+              </w:rPr>
+              <w:fldChar w:fldCharType="separate"/>
+            </w:r>
+            <w:r>
+              <w:rPr>
+                <w:noProof/>
+                <w:webHidden/>
+              </w:rPr>
+              <w:t>3</w:t>
+            </w:r>
+            <w:r>
+              <w:rPr>
+                <w:noProof/>
+                <w:webHidden/>
+              </w:rPr>
+              <w:fldChar w:fldCharType="end"/>
+            </w:r>
+          </w:hyperlink>
+        </w:p>
+        <w:p>
+          <w:pPr>
+            <w:pStyle w:val="TDC2"/>
+            <w:tabs>
+              <w:tab w:val="right" w:leader="dot" w:pos="8494"/>
+            </w:tabs>
+            <w:rPr>
+              <w:noProof/>
+            </w:rPr>
+          </w:pPr>
+          <w:hyperlink w:anchor="_Toc151555829" w:history="1">
+            <w:r>
+              <w:rPr>
+                <w:rStyle w:val="Hipervnculo"/>
+                <w:noProof/>
+              </w:rPr>
+              <w:t>2.3. Arranque_EsTri</w:t>
+            </w:r>
+            <w:r>
+              <w:rPr>
+                <w:noProof/>
+                <w:webHidden/>
+              </w:rPr>
+              <w:tab/>
+            </w:r>
+            <w:r>
+              <w:rPr>
+                <w:noProof/>
+                <w:webHidden/>
+              </w:rPr>
+              <w:fldChar w:fldCharType="begin"/>
+            </w:r>
+            <w:r>
+              <w:rPr>
+                <w:noProof/>
+                <w:webHidden/>
+              </w:rPr>
+              <w:instrText xml:space="preserve"> PAGEREF _Toc151555829 \h </w:instrText>
+            </w:r>
+            <w:r>
+              <w:rPr>
+                <w:noProof/>
+                <w:webHidden/>
+              </w:rPr>
+            </w:r>
+            <w:r>
+              <w:rPr>
+                <w:noProof/>
+                <w:webHidden/>
+              </w:rPr>
+              <w:fldChar w:fldCharType="separate"/>
+            </w:r>
+            <w:r>
+              <w:rPr>
+                <w:noProof/>
+                <w:webHidden/>
+              </w:rPr>
+              <w:t>4</w:t>
+            </w:r>
+            <w:r>
+              <w:rPr>
+                <w:noProof/>
+                <w:webHidden/>
+              </w:rPr>
+              <w:fldChar w:fldCharType="end"/>
+            </w:r>
+          </w:hyperlink>
+        </w:p>
+        <w:p>
+          <w:pPr>
+            <w:pStyle w:val="TDC2"/>
+            <w:tabs>
+              <w:tab w:val="right" w:leader="dot" w:pos="8494"/>
+            </w:tabs>
+            <w:rPr>
+              <w:noProof/>
+            </w:rPr>
+          </w:pPr>
+          <w:hyperlink w:anchor="_Toc151555830" w:history="1">
+            <w:r>
+              <w:rPr>
+                <w:rStyle w:val="Hipervnculo"/>
+                <w:noProof/>
+              </w:rPr>
+              <w:t>2.4. Telerruptor</w:t>
+            </w:r>
+            <w:r>
+              <w:rPr>
+                <w:noProof/>
+                <w:webHidden/>
+              </w:rPr>
+              <w:tab/>
+            </w:r>
+            <w:r>
+              <w:rPr>
+                <w:noProof/>
+                <w:webHidden/>
+              </w:rPr>
+              <w:fldChar w:fldCharType="begin"/>
+            </w:r>
+            <w:r>
+              <w:rPr>
+                <w:noProof/>
+                <w:webHidden/>
+              </w:rPr>
+              <w:instrText xml:space="preserve"> PAGEREF _Toc151555830 \h </w:instrText>
+            </w:r>
+            <w:r>
+              <w:rPr>
+                <w:noProof/>
+                <w:webHidden/>
+              </w:rPr>
+            </w:r>
+            <w:r>
+              <w:rPr>
+                <w:noProof/>
+                <w:webHidden/>
+              </w:rPr>
+              <w:fldChar w:fldCharType="separate"/>
+            </w:r>
+            <w:r>
+              <w:rPr>
+                <w:noProof/>
+                <w:webHidden/>
+              </w:rPr>
+              <w:t>5</w:t>
+            </w:r>
+            <w:r>
+              <w:rPr>
+                <w:noProof/>
+                <w:webHidden/>
+              </w:rPr>
+              <w:fldChar w:fldCharType="end"/>
+            </w:r>
+          </w:hyperlink>
+        </w:p>
+        <w:p>
+          <w:pPr>
+            <w:pStyle w:val="TDC2"/>
+            <w:tabs>
+              <w:tab w:val="right" w:leader="dot" w:pos="8494"/>
+            </w:tabs>
+            <w:rPr>
+              <w:noProof/>
+            </w:rPr>
+          </w:pPr>
+          <w:hyperlink w:anchor="_Toc151555831" w:history="1">
+            <w:r>
+              <w:rPr>
+                <w:rStyle w:val="Hipervnculo"/>
+                <w:noProof/>
+              </w:rPr>
+              <w:t xml:space="preserve">2.5. </w:t>
+            </w:r>
+            <w:r>
+              <w:rPr>
+                <w:rStyle w:val="Hipervnculo"/>
+                <w:noProof/>
+              </w:rPr>
+              <w:t>A</w:t>
+            </w:r>
+            <w:r>
+              <w:rPr>
+                <w:rStyle w:val="Hipervnculo"/>
+                <w:noProof/>
+              </w:rPr>
+              <w:t>nalog_</w:t>
+            </w:r>
+            <w:r>
+              <w:rPr>
+                <w:rStyle w:val="Hipervnculo"/>
+                <w:noProof/>
+              </w:rPr>
+              <w:t>IN</w:t>
+            </w:r>
+            <w:r>
+              <w:rPr>
+                <w:noProof/>
+                <w:webHidden/>
+              </w:rPr>
+              <w:tab/>
+            </w:r>
+            <w:r>
+              <w:rPr>
+                <w:noProof/>
+                <w:webHidden/>
+              </w:rPr>
+              <w:fldChar w:fldCharType="begin"/>
+            </w:r>
+            <w:r>
+              <w:rPr>
+                <w:noProof/>
+                <w:webHidden/>
+              </w:rPr>
+              <w:instrText xml:space="preserve"> PAGEREF _Toc151555831 \h </w:instrText>
+            </w:r>
+            <w:r>
+              <w:rPr>
+                <w:noProof/>
+                <w:webHidden/>
+              </w:rPr>
+            </w:r>
+            <w:r>
+              <w:rPr>
+                <w:noProof/>
+                <w:webHidden/>
+              </w:rPr>
+              <w:fldChar w:fldCharType="separate"/>
+            </w:r>
+            <w:r>
+              <w:rPr>
+                <w:noProof/>
+                <w:webHidden/>
+              </w:rPr>
+              <w:t>6</w:t>
+            </w:r>
+            <w:r>
+              <w:rPr>
+                <w:noProof/>
+                <w:webHidden/>
+              </w:rPr>
+              <w:fldChar w:fldCharType="end"/>
+            </w:r>
+          </w:hyperlink>
+        </w:p>
+        <w:p>
+          <w:pPr>
+            <w:pStyle w:val="TDC2"/>
+            <w:tabs>
+              <w:tab w:val="right" w:leader="dot" w:pos="8494"/>
+            </w:tabs>
+            <w:rPr>
+              <w:noProof/>
+            </w:rPr>
+          </w:pPr>
+          <w:hyperlink w:anchor="_Toc151555832" w:history="1">
+            <w:r>
+              <w:rPr>
+                <w:rStyle w:val="Hipervnculo"/>
+                <w:noProof/>
+              </w:rPr>
+              <w:t xml:space="preserve">2.6. </w:t>
+            </w:r>
+            <w:r>
+              <w:rPr>
+                <w:rStyle w:val="Hipervnculo"/>
+                <w:noProof/>
+              </w:rPr>
+              <w:t>A</w:t>
+            </w:r>
+            <w:r>
+              <w:rPr>
+                <w:rStyle w:val="Hipervnculo"/>
+                <w:noProof/>
+              </w:rPr>
+              <w:t>nalog_</w:t>
+            </w:r>
+            <w:r>
+              <w:rPr>
+                <w:rStyle w:val="Hipervnculo"/>
+                <w:noProof/>
+              </w:rPr>
+              <w:t>OUT</w:t>
+            </w:r>
+            <w:r>
+              <w:rPr>
+                <w:noProof/>
+                <w:webHidden/>
+              </w:rPr>
+              <w:tab/>
+            </w:r>
+            <w:r>
+              <w:rPr>
+                <w:noProof/>
+                <w:webHidden/>
+              </w:rPr>
+              <w:fldChar w:fldCharType="begin"/>
+            </w:r>
+            <w:r>
+              <w:rPr>
+                <w:noProof/>
+                <w:webHidden/>
+              </w:rPr>
+              <w:instrText xml:space="preserve"> PAGEREF _Toc151555832 \h </w:instrText>
+            </w:r>
+            <w:r>
+              <w:rPr>
+                <w:noProof/>
+                <w:webHidden/>
+              </w:rPr>
+            </w:r>
+            <w:r>
+              <w:rPr>
+                <w:noProof/>
+                <w:webHidden/>
+              </w:rPr>
+              <w:fldChar w:fldCharType="separate"/>
+            </w:r>
+            <w:r>
+              <w:rPr>
+                <w:noProof/>
+                <w:webHidden/>
+              </w:rPr>
+              <w:t>7</w:t>
+            </w:r>
+            <w:r>
+              <w:rPr>
+                <w:noProof/>
+                <w:webHidden/>
+              </w:rPr>
+              <w:fldChar w:fldCharType="end"/>
+            </w:r>
+          </w:hyperlink>
+        </w:p>
+        <w:p>
+          <w:pPr>
+            <w:pStyle w:val="TDC2"/>
+            <w:tabs>
+              <w:tab w:val="right" w:leader="dot" w:pos="8494"/>
+            </w:tabs>
+            <w:rPr>
+              <w:noProof/>
+            </w:rPr>
+          </w:pPr>
+          <w:hyperlink w:anchor="_Toc151555833" w:history="1">
+            <w:r>
+              <w:rPr>
+                <w:rStyle w:val="Hipervnculo"/>
+                <w:noProof/>
+              </w:rPr>
+              <w:t xml:space="preserve">2.7. </w:t>
+            </w:r>
+            <w:r>
+              <w:rPr>
+                <w:rStyle w:val="Hipervnculo"/>
+                <w:noProof/>
+              </w:rPr>
+              <w:t>L</w:t>
+            </w:r>
+            <w:r>
+              <w:rPr>
+                <w:rStyle w:val="Hipervnculo"/>
+                <w:noProof/>
+              </w:rPr>
+              <w:t xml:space="preserve">ibrería </w:t>
+            </w:r>
+            <w:r>
+              <w:rPr>
+                <w:rStyle w:val="Hipervnculo"/>
+                <w:noProof/>
+              </w:rPr>
+              <w:t>G</w:t>
+            </w:r>
+            <w:r>
+              <w:rPr>
+                <w:rStyle w:val="Hipervnculo"/>
+                <w:noProof/>
+              </w:rPr>
+              <w:t>lobal</w:t>
+            </w:r>
+            <w:r>
+              <w:rPr>
+                <w:noProof/>
+                <w:webHidden/>
+              </w:rPr>
+              <w:tab/>
+            </w:r>
+            <w:r>
+              <w:rPr>
+                <w:noProof/>
+                <w:webHidden/>
+              </w:rPr>
+              <w:fldChar w:fldCharType="begin"/>
+            </w:r>
+            <w:r>
+              <w:rPr>
+                <w:noProof/>
+                <w:webHidden/>
+              </w:rPr>
+              <w:instrText xml:space="preserve"> PAGEREF _Toc151555833 \h </w:instrText>
+            </w:r>
+            <w:r>
+              <w:rPr>
+                <w:noProof/>
+                <w:webHidden/>
+              </w:rPr>
+            </w:r>
+            <w:r>
+              <w:rPr>
+                <w:noProof/>
+                <w:webHidden/>
+              </w:rPr>
+              <w:fldChar w:fldCharType="separate"/>
+            </w:r>
+            <w:r>
+              <w:rPr>
+                <w:noProof/>
+                <w:webHidden/>
+              </w:rPr>
+              <w:t>8</w:t>
+            </w:r>
+            <w:r>
+              <w:rPr>
+                <w:noProof/>
+                <w:webHidden/>
+              </w:rPr>
+              <w:fldChar w:fldCharType="end"/>
+            </w:r>
+          </w:hyperlink>
+        </w:p>
+        <w:p>
+          <w:r>
+            <w:rPr>
+              <w:b/>
+              <w:bCs/>
+            </w:rPr>
+            <w:fldChar w:fldCharType="end"/>
+          </w:r>
+        </w:p>
+      </w:sdtContent>
+    </w:sdt>
+    <w:p/>
+    <w:p/>
+    <w:p/>
+    <w:p/>
+    <w:p/>
+    <w:p/>
+    <w:p/>
+    <w:p/>
+    <w:p/>
+    <w:p/>
+    <w:p/>
     <w:p>
       <w:pPr>
         <w:pStyle w:val="Ttulo1"/>
       </w:pPr>
-      <w:r>
+      <w:bookmarkStart w:id="0" w:name="_Toc151555818"/>
+      <w:r>
+        <w:lastRenderedPageBreak/>
         <w:t>1. enunciado</w:t>
       </w:r>
+      <w:bookmarkEnd w:id="0"/>
     </w:p>
     <w:p>
       <w:pPr>
         <w:pStyle w:val="Ttulo2"/>
       </w:pPr>
+      <w:bookmarkStart w:id="1" w:name="_Toc151555819"/>
       <w:r>
         <w:t>1.1. Calculo_mm (fc)</w:t>
       </w:r>
+      <w:bookmarkEnd w:id="1"/>
     </w:p>
     <w:p>
       <w:pPr>
@@ -40,10 +1455,7 @@
       </w:r>
       <w:proofErr w:type="spellEnd"/>
       <w:r>
-        <w:t xml:space="preserve"> recorridos por una rueda la cual es movida por un</w:t>
-      </w:r>
-      <w:r>
-        <w:t xml:space="preserve"> </w:t>
+        <w:t xml:space="preserve"> recorridos por una rueda la cual es movida por un </w:t>
       </w:r>
       <w:proofErr w:type="spellStart"/>
       <w:r>
@@ -51,32 +1463,25 @@
       </w:r>
       <w:proofErr w:type="spellEnd"/>
       <w:r>
-        <w:t>.</w:t>
-      </w:r>
-      <w:r>
-        <w:t xml:space="preserve"> </w:t>
-      </w:r>
-      <w:r>
-        <w:t>Indica las entradas y las salidas.</w:t>
+        <w:t>. Indica las entradas y las salidas.</w:t>
       </w:r>
     </w:p>
     <w:p>
       <w:pPr>
         <w:pStyle w:val="Ttulo2"/>
       </w:pPr>
+      <w:bookmarkStart w:id="2" w:name="_Toc151555820"/>
       <w:r>
         <w:t>1.2. Calculo_mm (fb)</w:t>
       </w:r>
+      <w:bookmarkEnd w:id="2"/>
     </w:p>
     <w:p>
       <w:pPr>
         <w:ind w:firstLine="708"/>
       </w:pPr>
       <w:r>
-        <w:t>Realiza un F B para el cálculo de los mm recorridos por una rueda la cual es movida por un</w:t>
-      </w:r>
-      <w:r>
-        <w:t xml:space="preserve"> </w:t>
+        <w:t xml:space="preserve">Realiza un F B para el cálculo de los mm recorridos por una rueda la cual es movida por un </w:t>
       </w:r>
       <w:proofErr w:type="spellStart"/>
       <w:r>
@@ -91,56 +1496,37 @@
       <w:pPr>
         <w:pStyle w:val="Ttulo2"/>
       </w:pPr>
+      <w:bookmarkStart w:id="3" w:name="_Toc151555821"/>
       <w:r>
         <w:t>1.3. arranque_estri</w:t>
       </w:r>
+      <w:bookmarkEnd w:id="3"/>
     </w:p>
     <w:p>
       <w:pPr>
         <w:ind w:firstLine="708"/>
       </w:pPr>
       <w:r>
-        <w:t xml:space="preserve">Realiza u n FB para un arranque estrella triangulo (ojo al te m </w:t>
+        <w:t xml:space="preserve">Realiza u n FB para un arranque estrella triangulo (ojo al temporizador, es </w:t>
       </w:r>
       <w:proofErr w:type="spellStart"/>
       <w:r>
-        <w:t>porizador</w:t>
+        <w:t>multiinstancia</w:t>
       </w:r>
       <w:proofErr w:type="spellEnd"/>
       <w:r>
-        <w:t xml:space="preserve">, es </w:t>
-      </w:r>
-      <w:proofErr w:type="spellStart"/>
-      <w:r>
-        <w:t>multiinstancia</w:t>
-      </w:r>
-      <w:proofErr w:type="spellEnd"/>
-      <w:r>
-        <w:t>)</w:t>
-      </w:r>
-      <w:r>
-        <w:t>.</w:t>
-      </w:r>
-      <w:r>
-        <w:t xml:space="preserve"> Indica</w:t>
-      </w:r>
-      <w:r>
-        <w:t xml:space="preserve"> </w:t>
-      </w:r>
-      <w:r>
-        <w:t>las entradas y las salidas Utiliza el FB dos veces y verifica el funcionamiento</w:t>
-      </w:r>
-      <w:r>
-        <w:t>.</w:t>
+        <w:t>). Indica las entradas y las salidas Utiliza el FB dos veces y verifica el funcionamiento.</w:t>
       </w:r>
     </w:p>
     <w:p>
       <w:pPr>
         <w:pStyle w:val="Ttulo2"/>
       </w:pPr>
+      <w:bookmarkStart w:id="4" w:name="_Toc151555822"/>
       <w:r>
         <w:t>1.4. Telerruptor</w:t>
       </w:r>
+      <w:bookmarkEnd w:id="4"/>
     </w:p>
     <w:p>
       <w:pPr>
@@ -162,42 +1548,1265 @@
       <w:pPr>
         <w:pStyle w:val="Ttulo2"/>
       </w:pPr>
+      <w:bookmarkStart w:id="5" w:name="_Toc151555823"/>
       <w:r>
         <w:t>1.5. analog_in</w:t>
       </w:r>
+      <w:bookmarkEnd w:id="5"/>
     </w:p>
     <w:p>
       <w:pPr>
         <w:ind w:firstLine="708"/>
       </w:pPr>
       <w:r>
-        <w:t>Realiza un FB para implementa r el normalizado y escalado de la entrada analógica. El FB debe</w:t>
+        <w:t xml:space="preserve">Realiza un FB para implementa r el normalizado y escalado de la entrada analógica. El FB debe ser lo más genérico posible y servir para entradas e n tensión o corriente y para cualquier valor (entre </w:t>
+      </w:r>
+      <w:proofErr w:type="gramStart"/>
+      <w:r>
+        <w:t>0..</w:t>
+      </w:r>
+      <w:proofErr w:type="gramEnd"/>
+      <w:r>
+        <w:t>10V) o (0..20mA).</w:t>
+      </w:r>
+    </w:p>
+    <w:p>
+      <w:pPr>
+        <w:pStyle w:val="Ttulo2"/>
+      </w:pPr>
+      <w:bookmarkStart w:id="6" w:name="_Toc151555824"/>
+      <w:r>
+        <w:t>1.6. analog_out</w:t>
+      </w:r>
+      <w:bookmarkEnd w:id="6"/>
+    </w:p>
+    <w:p>
+      <w:r>
+        <w:tab/>
+      </w:r>
+      <w:r>
+        <w:t xml:space="preserve">Realiza un FB para implementar el normalizado y escalado de la salida </w:t>
+      </w:r>
+      <w:proofErr w:type="gramStart"/>
+      <w:r>
+        <w:t>analógica .</w:t>
+      </w:r>
+      <w:proofErr w:type="gramEnd"/>
+      <w:r>
+        <w:t xml:space="preserve"> El FB debe ser</w:t>
       </w:r>
       <w:r>
         <w:t xml:space="preserve"> </w:t>
       </w:r>
       <w:r>
-        <w:t>ser lo más genérico posible y servir para entradas e n tensión o corriente y para cualquier valor</w:t>
+        <w:t>lo más genérico posible y servir para salidas en tensión o corriente y para cualquier valor (entre</w:t>
       </w:r>
       <w:r>
         <w:t xml:space="preserve"> </w:t>
       </w:r>
-      <w:r>
-        <w:t xml:space="preserve">(entre </w:t>
-      </w:r>
       <w:proofErr w:type="gramStart"/>
       <w:r>
         <w:t>0..</w:t>
       </w:r>
       <w:proofErr w:type="gramEnd"/>
       <w:r>
-        <w:t>10V) o (0..</w:t>
+        <w:t>10V)</w:t>
+      </w:r>
+      <w:r>
+        <w:t xml:space="preserve"> </w:t>
+      </w:r>
+      <w:r>
+        <w:t>o (0..</w:t>
       </w:r>
       <w:r>
         <w:t>20mA).</w:t>
       </w:r>
     </w:p>
+    <w:p>
+      <w:pPr>
+        <w:pStyle w:val="Ttulo2"/>
+      </w:pPr>
+      <w:bookmarkStart w:id="7" w:name="_Toc151555825"/>
+      <w:r>
+        <w:t>1.7. Librería global</w:t>
+      </w:r>
+      <w:bookmarkEnd w:id="7"/>
+    </w:p>
+    <w:p>
+      <w:r>
+        <w:tab/>
+      </w:r>
+      <w:r>
+        <w:t>Crear un Librería Global y agregar en ella los FB creados.</w:t>
+      </w:r>
+    </w:p>
+    <w:p/>
+    <w:p/>
+    <w:p/>
+    <w:p/>
+    <w:p/>
+    <w:p/>
+    <w:p/>
+    <w:p/>
+    <w:p/>
+    <w:p>
+      <w:pPr>
+        <w:pStyle w:val="Ttulo1"/>
+      </w:pPr>
+      <w:bookmarkStart w:id="8" w:name="_Toc151555826"/>
+      <w:r>
+        <w:lastRenderedPageBreak/>
+        <w:t>2. programas</w:t>
+      </w:r>
+      <w:bookmarkEnd w:id="8"/>
+    </w:p>
+    <w:p>
+      <w:pPr>
+        <w:pStyle w:val="Ttulo2"/>
+      </w:pPr>
+      <w:bookmarkStart w:id="9" w:name="_Toc151555827"/>
+      <w:r>
+        <w:t xml:space="preserve">2.1. </w:t>
+      </w:r>
+      <w:r>
+        <w:t>Calculo_mm (fc)</w:t>
+      </w:r>
+      <w:bookmarkEnd w:id="9"/>
+    </w:p>
+    <w:p>
+      <w:pPr>
+        <w:jc w:val="center"/>
+      </w:pPr>
+      <w:r>
+        <w:drawing>
+          <wp:inline distT="0" distB="0" distL="0" distR="0" wp14:anchorId="0535AADA" wp14:editId="11EC5854">
+            <wp:extent cx="5400040" cy="2693035"/>
+            <wp:effectExtent l="0" t="0" r="0" b="0"/>
+            <wp:docPr id="955189758" name="Imagen 1" descr="Tabla&#10;&#10;Descripción generada automáticamente"/>
+            <wp:cNvGraphicFramePr>
+              <a:graphicFrameLocks xmlns:a="http://schemas.openxmlformats.org/drawingml/2006/main" noChangeAspect="1"/>
+            </wp:cNvGraphicFramePr>
+            <a:graphic xmlns:a="http://schemas.openxmlformats.org/drawingml/2006/main">
+              <a:graphicData uri="http://schemas.openxmlformats.org/drawingml/2006/picture">
+                <pic:pic xmlns:pic="http://schemas.openxmlformats.org/drawingml/2006/picture">
+                  <pic:nvPicPr>
+                    <pic:cNvPr id="955189758" name="Imagen 1" descr="Tabla&#10;&#10;Descripción generada automáticamente"/>
+                    <pic:cNvPicPr/>
+                  </pic:nvPicPr>
+                  <pic:blipFill>
+                    <a:blip r:embed="rId7"/>
+                    <a:stretch>
+                      <a:fillRect/>
+                    </a:stretch>
+                  </pic:blipFill>
+                  <pic:spPr>
+                    <a:xfrm>
+                      <a:off x="0" y="0"/>
+                      <a:ext cx="5400040" cy="2693035"/>
+                    </a:xfrm>
+                    <a:prstGeom prst="rect">
+                      <a:avLst/>
+                    </a:prstGeom>
+                  </pic:spPr>
+                </pic:pic>
+              </a:graphicData>
+            </a:graphic>
+          </wp:inline>
+        </w:drawing>
+      </w:r>
+    </w:p>
+    <w:p>
+      <w:r>
+        <w:tab/>
+        <w:t xml:space="preserve">Este bloque convierte la lectura de pulsos de un </w:t>
+      </w:r>
+      <w:proofErr w:type="spellStart"/>
+      <w:r>
+        <w:t>encoder</w:t>
+      </w:r>
+      <w:proofErr w:type="spellEnd"/>
+      <w:r>
+        <w:t xml:space="preserve"> en un recorrido lineal expresado en milímetros.</w:t>
+      </w:r>
+    </w:p>
+    <w:p>
+      <w:r>
+        <w:tab/>
+        <w:t xml:space="preserve">Recibe como entradas la lectura de pulsos del </w:t>
+      </w:r>
+      <w:proofErr w:type="spellStart"/>
+      <w:r>
+        <w:t>encoder</w:t>
+      </w:r>
+      <w:proofErr w:type="spellEnd"/>
+      <w:r>
+        <w:t xml:space="preserve">, el radio de la rueda asociada a dicho </w:t>
+      </w:r>
+      <w:proofErr w:type="spellStart"/>
+      <w:r>
+        <w:t>encoder</w:t>
+      </w:r>
+      <w:proofErr w:type="spellEnd"/>
+      <w:r>
+        <w:t xml:space="preserve"> y su resolución. Su salida es la lectura transformada a milímetros.</w:t>
+      </w:r>
+    </w:p>
+    <w:p>
+      <w:r>
+        <w:tab/>
+        <w:t>La fórmula que sigue es la siguiente:</w:t>
+      </w:r>
+    </w:p>
+    <w:p>
+      <m:oMathPara>
+        <m:oMath>
+          <m:r>
+            <w:rPr>
+              <w:rFonts w:ascii="Cambria Math" w:hAnsi="Cambria Math"/>
+            </w:rPr>
+            <m:t>m</m:t>
+          </m:r>
+          <m:sSub>
+            <m:sSubPr>
+              <m:ctrlPr>
+                <w:rPr>
+                  <w:rFonts w:ascii="Cambria Math" w:hAnsi="Cambria Math"/>
+                  <w:i/>
+                </w:rPr>
+              </m:ctrlPr>
+            </m:sSubPr>
+            <m:e>
+              <m:r>
+                <w:rPr>
+                  <w:rFonts w:ascii="Cambria Math" w:hAnsi="Cambria Math"/>
+                </w:rPr>
+                <m:t>m</m:t>
+              </m:r>
+            </m:e>
+            <m:sub>
+              <m:r>
+                <w:rPr>
+                  <w:rFonts w:ascii="Cambria Math" w:hAnsi="Cambria Math"/>
+                </w:rPr>
+                <m:t>recorridos</m:t>
+              </m:r>
+            </m:sub>
+          </m:sSub>
+          <m:r>
+            <w:rPr>
+              <w:rFonts w:ascii="Cambria Math" w:hAnsi="Cambria Math"/>
+            </w:rPr>
+            <m:t>=</m:t>
+          </m:r>
+          <m:f>
+            <m:fPr>
+              <m:ctrlPr>
+                <w:rPr>
+                  <w:rFonts w:ascii="Cambria Math" w:hAnsi="Cambria Math"/>
+                  <w:i/>
+                </w:rPr>
+              </m:ctrlPr>
+            </m:fPr>
+            <m:num>
+              <m:r>
+                <w:rPr>
+                  <w:rFonts w:ascii="Cambria Math" w:hAnsi="Cambria Math"/>
+                </w:rPr>
+                <m:t>pulso</m:t>
+              </m:r>
+              <m:sSub>
+                <m:sSubPr>
+                  <m:ctrlPr>
+                    <w:rPr>
+                      <w:rFonts w:ascii="Cambria Math" w:hAnsi="Cambria Math"/>
+                      <w:i/>
+                    </w:rPr>
+                  </m:ctrlPr>
+                </m:sSubPr>
+                <m:e>
+                  <m:r>
+                    <w:rPr>
+                      <w:rFonts w:ascii="Cambria Math" w:hAnsi="Cambria Math"/>
+                    </w:rPr>
+                    <m:t>s</m:t>
+                  </m:r>
+                </m:e>
+                <m:sub>
+                  <m:r>
+                    <w:rPr>
+                      <w:rFonts w:ascii="Cambria Math" w:hAnsi="Cambria Math"/>
+                    </w:rPr>
+                    <m:t>encoder</m:t>
+                  </m:r>
+                </m:sub>
+              </m:sSub>
+              <m:r>
+                <w:rPr>
+                  <w:rFonts w:ascii="Cambria Math" w:hAnsi="Cambria Math"/>
+                </w:rPr>
+                <m:t>*(2*π*r)</m:t>
+              </m:r>
+            </m:num>
+            <m:den>
+              <m:r>
+                <w:rPr>
+                  <w:rFonts w:ascii="Cambria Math" w:hAnsi="Cambria Math"/>
+                </w:rPr>
+                <m:t>resolució</m:t>
+              </m:r>
+              <m:sSub>
+                <m:sSubPr>
+                  <m:ctrlPr>
+                    <w:rPr>
+                      <w:rFonts w:ascii="Cambria Math" w:hAnsi="Cambria Math"/>
+                      <w:i/>
+                    </w:rPr>
+                  </m:ctrlPr>
+                </m:sSubPr>
+                <m:e>
+                  <m:r>
+                    <w:rPr>
+                      <w:rFonts w:ascii="Cambria Math" w:hAnsi="Cambria Math"/>
+                    </w:rPr>
+                    <m:t>n</m:t>
+                  </m:r>
+                </m:e>
+                <m:sub>
+                  <m:r>
+                    <w:rPr>
+                      <w:rFonts w:ascii="Cambria Math" w:hAnsi="Cambria Math"/>
+                    </w:rPr>
+                    <m:t>encoder</m:t>
+                  </m:r>
+                </m:sub>
+              </m:sSub>
+            </m:den>
+          </m:f>
+        </m:oMath>
+      </m:oMathPara>
+    </w:p>
+    <w:p>
+      <w:pPr>
+        <w:pStyle w:val="Ttulo2"/>
+      </w:pPr>
+      <w:bookmarkStart w:id="10" w:name="_Toc151555828"/>
+      <w:r>
+        <w:t>2.</w:t>
+      </w:r>
+      <w:r>
+        <w:t>2</w:t>
+      </w:r>
+      <w:r>
+        <w:t>. Calculo_mm (f</w:t>
+      </w:r>
+      <w:r>
+        <w:t>B</w:t>
+      </w:r>
+      <w:r>
+        <w:t>)</w:t>
+      </w:r>
+      <w:bookmarkEnd w:id="10"/>
+    </w:p>
+    <w:p>
+      <w:r>
+        <w:drawing>
+          <wp:inline distT="0" distB="0" distL="0" distR="0" wp14:anchorId="57266896" wp14:editId="0B78511E">
+            <wp:extent cx="5400040" cy="2538730"/>
+            <wp:effectExtent l="0" t="0" r="0" b="0"/>
+            <wp:docPr id="1420555348" name="Imagen 1" descr="Tabla&#10;&#10;Descripción generada automáticamente"/>
+            <wp:cNvGraphicFramePr>
+              <a:graphicFrameLocks xmlns:a="http://schemas.openxmlformats.org/drawingml/2006/main" noChangeAspect="1"/>
+            </wp:cNvGraphicFramePr>
+            <a:graphic xmlns:a="http://schemas.openxmlformats.org/drawingml/2006/main">
+              <a:graphicData uri="http://schemas.openxmlformats.org/drawingml/2006/picture">
+                <pic:pic xmlns:pic="http://schemas.openxmlformats.org/drawingml/2006/picture">
+                  <pic:nvPicPr>
+                    <pic:cNvPr id="1420555348" name="Imagen 1" descr="Tabla&#10;&#10;Descripción generada automáticamente"/>
+                    <pic:cNvPicPr/>
+                  </pic:nvPicPr>
+                  <pic:blipFill>
+                    <a:blip r:embed="rId8"/>
+                    <a:stretch>
+                      <a:fillRect/>
+                    </a:stretch>
+                  </pic:blipFill>
+                  <pic:spPr>
+                    <a:xfrm>
+                      <a:off x="0" y="0"/>
+                      <a:ext cx="5400040" cy="2538730"/>
+                    </a:xfrm>
+                    <a:prstGeom prst="rect">
+                      <a:avLst/>
+                    </a:prstGeom>
+                  </pic:spPr>
+                </pic:pic>
+              </a:graphicData>
+            </a:graphic>
+          </wp:inline>
+        </w:drawing>
+      </w:r>
+    </w:p>
+    <w:p>
+      <w:r>
+        <w:tab/>
+        <w:t>Este bloque tiene el mismo funcionamiento que el anterior, con la única diferencia de que este es un FB</w:t>
+      </w:r>
+      <w:r>
+        <w:t xml:space="preserve"> (no crea instancia DB en </w:t>
+      </w:r>
+      <w:proofErr w:type="spellStart"/>
+      <w:r>
+        <w:t>el</w:t>
+      </w:r>
+      <w:proofErr w:type="spellEnd"/>
+      <w:r>
+        <w:t xml:space="preserve"> programa)</w:t>
+      </w:r>
+      <w:r>
+        <w:t>, mientras que el anterior era un FC</w:t>
+      </w:r>
+      <w:r>
+        <w:t xml:space="preserve"> (crea una instancia DB en el programa)</w:t>
+      </w:r>
+      <w:r>
+        <w:t>.</w:t>
+      </w:r>
+    </w:p>
+    <w:p>
+      <w:pPr>
+        <w:pStyle w:val="Ttulo2"/>
+      </w:pPr>
+      <w:bookmarkStart w:id="11" w:name="_Toc151555829"/>
+      <w:r>
+        <w:lastRenderedPageBreak/>
+        <w:t>2.3. Arranque_EsTri</w:t>
+      </w:r>
+      <w:bookmarkEnd w:id="11"/>
+    </w:p>
+    <w:p>
+      <w:pPr>
+        <w:jc w:val="center"/>
+      </w:pPr>
+      <w:r>
+        <w:drawing>
+          <wp:inline distT="0" distB="0" distL="0" distR="0" wp14:anchorId="1C9430C1" wp14:editId="79D849F1">
+            <wp:extent cx="5400040" cy="2102485"/>
+            <wp:effectExtent l="0" t="0" r="0" b="0"/>
+            <wp:docPr id="431878542" name="Imagen 1" descr="Captura de pantalla de computadora&#10;&#10;Descripción generada automáticamente con confianza media"/>
+            <wp:cNvGraphicFramePr>
+              <a:graphicFrameLocks xmlns:a="http://schemas.openxmlformats.org/drawingml/2006/main" noChangeAspect="1"/>
+            </wp:cNvGraphicFramePr>
+            <a:graphic xmlns:a="http://schemas.openxmlformats.org/drawingml/2006/main">
+              <a:graphicData uri="http://schemas.openxmlformats.org/drawingml/2006/picture">
+                <pic:pic xmlns:pic="http://schemas.openxmlformats.org/drawingml/2006/picture">
+                  <pic:nvPicPr>
+                    <pic:cNvPr id="431878542" name="Imagen 1" descr="Captura de pantalla de computadora&#10;&#10;Descripción generada automáticamente con confianza media"/>
+                    <pic:cNvPicPr/>
+                  </pic:nvPicPr>
+                  <pic:blipFill>
+                    <a:blip r:embed="rId9"/>
+                    <a:stretch>
+                      <a:fillRect/>
+                    </a:stretch>
+                  </pic:blipFill>
+                  <pic:spPr>
+                    <a:xfrm>
+                      <a:off x="0" y="0"/>
+                      <a:ext cx="5400040" cy="2102485"/>
+                    </a:xfrm>
+                    <a:prstGeom prst="rect">
+                      <a:avLst/>
+                    </a:prstGeom>
+                  </pic:spPr>
+                </pic:pic>
+              </a:graphicData>
+            </a:graphic>
+          </wp:inline>
+        </w:drawing>
+      </w:r>
+    </w:p>
+    <w:p>
+      <w:pPr>
+        <w:jc w:val="center"/>
+      </w:pPr>
+      <w:r>
+        <w:drawing>
+          <wp:inline distT="0" distB="0" distL="0" distR="0" wp14:anchorId="22D9A0C7" wp14:editId="4D2C250B">
+            <wp:extent cx="4003963" cy="3307130"/>
+            <wp:effectExtent l="0" t="0" r="0" b="7620"/>
+            <wp:docPr id="490931757" name="Imagen 1" descr="Diagrama, Esquemático&#10;&#10;Descripción generada automáticamente"/>
+            <wp:cNvGraphicFramePr>
+              <a:graphicFrameLocks xmlns:a="http://schemas.openxmlformats.org/drawingml/2006/main" noChangeAspect="1"/>
+            </wp:cNvGraphicFramePr>
+            <a:graphic xmlns:a="http://schemas.openxmlformats.org/drawingml/2006/main">
+              <a:graphicData uri="http://schemas.openxmlformats.org/drawingml/2006/picture">
+                <pic:pic xmlns:pic="http://schemas.openxmlformats.org/drawingml/2006/picture">
+                  <pic:nvPicPr>
+                    <pic:cNvPr id="490931757" name="Imagen 1" descr="Diagrama, Esquemático&#10;&#10;Descripción generada automáticamente"/>
+                    <pic:cNvPicPr/>
+                  </pic:nvPicPr>
+                  <pic:blipFill>
+                    <a:blip r:embed="rId10"/>
+                    <a:stretch>
+                      <a:fillRect/>
+                    </a:stretch>
+                  </pic:blipFill>
+                  <pic:spPr>
+                    <a:xfrm>
+                      <a:off x="0" y="0"/>
+                      <a:ext cx="4024672" cy="3324235"/>
+                    </a:xfrm>
+                    <a:prstGeom prst="rect">
+                      <a:avLst/>
+                    </a:prstGeom>
+                  </pic:spPr>
+                </pic:pic>
+              </a:graphicData>
+            </a:graphic>
+          </wp:inline>
+        </w:drawing>
+      </w:r>
+    </w:p>
+    <w:p>
+      <w:pPr>
+        <w:jc w:val="center"/>
+      </w:pPr>
+      <w:r>
+        <w:drawing>
+          <wp:inline distT="0" distB="0" distL="0" distR="0" wp14:anchorId="333B1A20" wp14:editId="777E2D36">
+            <wp:extent cx="4037513" cy="2639291"/>
+            <wp:effectExtent l="0" t="0" r="1270" b="8890"/>
+            <wp:docPr id="147617228" name="Imagen 1" descr="Interfaz de usuario gráfica&#10;&#10;Descripción generada automáticamente con confianza media"/>
+            <wp:cNvGraphicFramePr>
+              <a:graphicFrameLocks xmlns:a="http://schemas.openxmlformats.org/drawingml/2006/main" noChangeAspect="1"/>
+            </wp:cNvGraphicFramePr>
+            <a:graphic xmlns:a="http://schemas.openxmlformats.org/drawingml/2006/main">
+              <a:graphicData uri="http://schemas.openxmlformats.org/drawingml/2006/picture">
+                <pic:pic xmlns:pic="http://schemas.openxmlformats.org/drawingml/2006/picture">
+                  <pic:nvPicPr>
+                    <pic:cNvPr id="147617228" name="Imagen 1" descr="Interfaz de usuario gráfica&#10;&#10;Descripción generada automáticamente con confianza media"/>
+                    <pic:cNvPicPr/>
+                  </pic:nvPicPr>
+                  <pic:blipFill>
+                    <a:blip r:embed="rId11"/>
+                    <a:stretch>
+                      <a:fillRect/>
+                    </a:stretch>
+                  </pic:blipFill>
+                  <pic:spPr>
+                    <a:xfrm>
+                      <a:off x="0" y="0"/>
+                      <a:ext cx="4069129" cy="2659958"/>
+                    </a:xfrm>
+                    <a:prstGeom prst="rect">
+                      <a:avLst/>
+                    </a:prstGeom>
+                  </pic:spPr>
+                </pic:pic>
+              </a:graphicData>
+            </a:graphic>
+          </wp:inline>
+        </w:drawing>
+      </w:r>
+    </w:p>
+    <w:p>
+      <w:r>
+        <w:lastRenderedPageBreak/>
+        <w:tab/>
+        <w:t>Este bloque sirve como controlador de un arranque estrella-triángulo de un motor.</w:t>
+      </w:r>
+    </w:p>
+    <w:p>
+      <w:r>
+        <w:tab/>
+        <w:t xml:space="preserve">Recibe como entrada una señal de </w:t>
+      </w:r>
+      <w:proofErr w:type="spellStart"/>
+      <w:r>
+        <w:t>start</w:t>
+      </w:r>
+      <w:proofErr w:type="spellEnd"/>
+      <w:r>
+        <w:t xml:space="preserve"> (NA)</w:t>
+      </w:r>
+      <w:r>
+        <w:t>, otra de stop</w:t>
+      </w:r>
+      <w:r>
+        <w:t xml:space="preserve"> (NC)</w:t>
+      </w:r>
+      <w:r>
+        <w:t xml:space="preserve"> y el tiempo desde que se enciende </w:t>
+      </w:r>
+      <w:r>
+        <w:t>hasta que el motor queda abierto para pasar de estrella a triángulo. Tiene 3 salidas booleanas para los contactores de línea, estrella y triángulo.</w:t>
+      </w:r>
+    </w:p>
+    <w:p>
+      <w:r>
+        <w:tab/>
+        <w:t xml:space="preserve">Al pulsar </w:t>
+      </w:r>
+      <w:proofErr w:type="spellStart"/>
+      <w:r>
+        <w:t>start</w:t>
+      </w:r>
+      <w:proofErr w:type="spellEnd"/>
+      <w:r>
+        <w:t>, se activa la salida de línea, y esta salida activa la salida de estrella. Al pasar el tiempo indicado en la entrada desde que se ha activado la salida de línea, se desactiva la salida estrella, y después de un segundo se activa la salida triángulo. Si en cualquier momento se pulsa stop, se desactivarán todas las salidas.</w:t>
+      </w:r>
+    </w:p>
+    <w:p>
+      <w:r>
+        <w:tab/>
+        <w:t>El programa puede activar varios bloques “</w:t>
+      </w:r>
+      <w:proofErr w:type="spellStart"/>
+      <w:r>
+        <w:t>Arranque_EsTri</w:t>
+      </w:r>
+      <w:proofErr w:type="spellEnd"/>
+      <w:r>
+        <w:t xml:space="preserve">”. Por tanto, los temporizadores deben ser </w:t>
+      </w:r>
+      <w:proofErr w:type="spellStart"/>
+      <w:r>
+        <w:t>multiinstancia</w:t>
+      </w:r>
+      <w:proofErr w:type="spellEnd"/>
+      <w:r>
+        <w:t xml:space="preserve"> para que cada bloque pueda llevar contajes simultáneos diferentes sin afectar a ningún otro.</w:t>
+      </w:r>
+    </w:p>
+    <w:p>
+      <w:pPr>
+        <w:pStyle w:val="Ttulo2"/>
+      </w:pPr>
+      <w:bookmarkStart w:id="12" w:name="_Toc151555830"/>
+      <w:r>
+        <w:t>2.4. Telerruptor</w:t>
+      </w:r>
+      <w:bookmarkEnd w:id="12"/>
+    </w:p>
+    <w:p>
+      <w:r>
+        <w:drawing>
+          <wp:inline distT="0" distB="0" distL="0" distR="0" wp14:anchorId="3B73F229" wp14:editId="2EF77432">
+            <wp:extent cx="5400040" cy="4042410"/>
+            <wp:effectExtent l="0" t="0" r="0" b="0"/>
+            <wp:docPr id="1460192732" name="Imagen 1" descr="Imagen que contiene Tabla&#10;&#10;Descripción generada automáticamente"/>
+            <wp:cNvGraphicFramePr>
+              <a:graphicFrameLocks xmlns:a="http://schemas.openxmlformats.org/drawingml/2006/main" noChangeAspect="1"/>
+            </wp:cNvGraphicFramePr>
+            <a:graphic xmlns:a="http://schemas.openxmlformats.org/drawingml/2006/main">
+              <a:graphicData uri="http://schemas.openxmlformats.org/drawingml/2006/picture">
+                <pic:pic xmlns:pic="http://schemas.openxmlformats.org/drawingml/2006/picture">
+                  <pic:nvPicPr>
+                    <pic:cNvPr id="1460192732" name="Imagen 1" descr="Imagen que contiene Tabla&#10;&#10;Descripción generada automáticamente"/>
+                    <pic:cNvPicPr/>
+                  </pic:nvPicPr>
+                  <pic:blipFill>
+                    <a:blip r:embed="rId12"/>
+                    <a:stretch>
+                      <a:fillRect/>
+                    </a:stretch>
+                  </pic:blipFill>
+                  <pic:spPr>
+                    <a:xfrm>
+                      <a:off x="0" y="0"/>
+                      <a:ext cx="5400040" cy="4042410"/>
+                    </a:xfrm>
+                    <a:prstGeom prst="rect">
+                      <a:avLst/>
+                    </a:prstGeom>
+                  </pic:spPr>
+                </pic:pic>
+              </a:graphicData>
+            </a:graphic>
+          </wp:inline>
+        </w:drawing>
+      </w:r>
+    </w:p>
+    <w:p>
+      <w:r>
+        <w:tab/>
+        <w:t xml:space="preserve">Este bloque implementa un funcionamiento de </w:t>
+      </w:r>
+      <w:proofErr w:type="spellStart"/>
+      <w:r>
+        <w:t>telerruptor</w:t>
+      </w:r>
+      <w:proofErr w:type="spellEnd"/>
+      <w:r>
+        <w:t xml:space="preserve">. </w:t>
+      </w:r>
+    </w:p>
+    <w:p>
+      <w:r>
+        <w:tab/>
+        <w:t xml:space="preserve">Tiene una entrada de pulsador y una salida </w:t>
+      </w:r>
+      <w:r>
+        <w:t>booleana. En cada flanco de subida de la entrada, si la salida está activa, la desactivará. De lo contrario, la activará.</w:t>
+      </w:r>
+    </w:p>
+    <w:p/>
+    <w:p/>
+    <w:p/>
+    <w:p>
+      <w:pPr>
+        <w:pStyle w:val="Ttulo2"/>
+      </w:pPr>
+      <w:bookmarkStart w:id="13" w:name="_Toc151555831"/>
+      <w:r>
+        <w:lastRenderedPageBreak/>
+        <w:t>2.5. analog_in</w:t>
+      </w:r>
+      <w:bookmarkEnd w:id="13"/>
+    </w:p>
+    <w:p>
+      <w:r>
+        <w:drawing>
+          <wp:inline distT="0" distB="0" distL="0" distR="0" wp14:anchorId="38120DDF" wp14:editId="3C25B309">
+            <wp:extent cx="5400040" cy="2777490"/>
+            <wp:effectExtent l="0" t="0" r="0" b="3810"/>
+            <wp:docPr id="742556209" name="Imagen 1" descr="Tabla&#10;&#10;Descripción generada automáticamente"/>
+            <wp:cNvGraphicFramePr>
+              <a:graphicFrameLocks xmlns:a="http://schemas.openxmlformats.org/drawingml/2006/main" noChangeAspect="1"/>
+            </wp:cNvGraphicFramePr>
+            <a:graphic xmlns:a="http://schemas.openxmlformats.org/drawingml/2006/main">
+              <a:graphicData uri="http://schemas.openxmlformats.org/drawingml/2006/picture">
+                <pic:pic xmlns:pic="http://schemas.openxmlformats.org/drawingml/2006/picture">
+                  <pic:nvPicPr>
+                    <pic:cNvPr id="742556209" name="Imagen 1" descr="Tabla&#10;&#10;Descripción generada automáticamente"/>
+                    <pic:cNvPicPr/>
+                  </pic:nvPicPr>
+                  <pic:blipFill>
+                    <a:blip r:embed="rId13"/>
+                    <a:stretch>
+                      <a:fillRect/>
+                    </a:stretch>
+                  </pic:blipFill>
+                  <pic:spPr>
+                    <a:xfrm>
+                      <a:off x="0" y="0"/>
+                      <a:ext cx="5400040" cy="2777490"/>
+                    </a:xfrm>
+                    <a:prstGeom prst="rect">
+                      <a:avLst/>
+                    </a:prstGeom>
+                  </pic:spPr>
+                </pic:pic>
+              </a:graphicData>
+            </a:graphic>
+          </wp:inline>
+        </w:drawing>
+      </w:r>
+    </w:p>
+    <w:p>
+      <w:r>
+        <w:drawing>
+          <wp:inline distT="0" distB="0" distL="0" distR="0" wp14:anchorId="287D2482" wp14:editId="5E8F5831">
+            <wp:extent cx="5400040" cy="2704465"/>
+            <wp:effectExtent l="0" t="0" r="0" b="635"/>
+            <wp:docPr id="2071739030" name="Imagen 1" descr="Interfaz de usuario gráfica, Texto, Aplicación&#10;&#10;Descripción generada automáticamente"/>
+            <wp:cNvGraphicFramePr>
+              <a:graphicFrameLocks xmlns:a="http://schemas.openxmlformats.org/drawingml/2006/main" noChangeAspect="1"/>
+            </wp:cNvGraphicFramePr>
+            <a:graphic xmlns:a="http://schemas.openxmlformats.org/drawingml/2006/main">
+              <a:graphicData uri="http://schemas.openxmlformats.org/drawingml/2006/picture">
+                <pic:pic xmlns:pic="http://schemas.openxmlformats.org/drawingml/2006/picture">
+                  <pic:nvPicPr>
+                    <pic:cNvPr id="2071739030" name="Imagen 1" descr="Interfaz de usuario gráfica, Texto, Aplicación&#10;&#10;Descripción generada automáticamente"/>
+                    <pic:cNvPicPr/>
+                  </pic:nvPicPr>
+                  <pic:blipFill>
+                    <a:blip r:embed="rId14"/>
+                    <a:stretch>
+                      <a:fillRect/>
+                    </a:stretch>
+                  </pic:blipFill>
+                  <pic:spPr>
+                    <a:xfrm>
+                      <a:off x="0" y="0"/>
+                      <a:ext cx="5400040" cy="2704465"/>
+                    </a:xfrm>
+                    <a:prstGeom prst="rect">
+                      <a:avLst/>
+                    </a:prstGeom>
+                  </pic:spPr>
+                </pic:pic>
+              </a:graphicData>
+            </a:graphic>
+          </wp:inline>
+        </w:drawing>
+      </w:r>
+    </w:p>
+    <w:p>
+      <w:r>
+        <w:tab/>
+        <w:t xml:space="preserve">Este bloque escala una señal </w:t>
+      </w:r>
+      <w:r>
+        <w:t xml:space="preserve">de entrada en bits a los valores que nosotros le indiquemos. </w:t>
+      </w:r>
+    </w:p>
+    <w:p>
+      <w:r>
+        <w:tab/>
+        <w:t>Recibe como entradas la señal a escalar en bits, el rango de entrada en tensión o intensidad, el rango de salida y si la señal de entrada es en tensión o no. Tiene una única salida, que es la señal escalada.</w:t>
+      </w:r>
+    </w:p>
+    <w:p>
+      <w:r>
+        <w:tab/>
+        <w:t xml:space="preserve">El escalado se realiza con el conjunto de bloques NORM_X y SCALE_X. El rango de entrada se introduce en tensión o intensidad, </w:t>
+      </w:r>
+      <w:r>
+        <w:t>mientras que</w:t>
+      </w:r>
+      <w:r>
+        <w:t xml:space="preserve"> el bloque NORM_X </w:t>
+      </w:r>
+      <w:r>
+        <w:t>espera recibir bits. Por tanto, se realiza una conversión previa, que consiste en multiplicar el rango de entrada por la pendiente de tensión o intensidad (según corresponda). Estas pendientes son el resultado de la siguiente fórmula:</w:t>
+      </w:r>
+    </w:p>
+    <w:p>
+      <m:oMathPara>
+        <m:oMath>
+          <m:sSub>
+            <m:sSubPr>
+              <m:ctrlPr>
+                <w:rPr>
+                  <w:rFonts w:ascii="Cambria Math" w:hAnsi="Cambria Math"/>
+                  <w:i/>
+                </w:rPr>
+              </m:ctrlPr>
+            </m:sSubPr>
+            <m:e>
+              <m:r>
+                <w:rPr>
+                  <w:rFonts w:ascii="Cambria Math" w:hAnsi="Cambria Math"/>
+                </w:rPr>
+                <m:t>U</m:t>
+              </m:r>
+            </m:e>
+            <m:sub>
+              <m:r>
+                <w:rPr>
+                  <w:rFonts w:ascii="Cambria Math" w:hAnsi="Cambria Math"/>
+                </w:rPr>
+                <m:t>pend</m:t>
+              </m:r>
+            </m:sub>
+          </m:sSub>
+          <m:r>
+            <w:rPr>
+              <w:rFonts w:ascii="Cambria Math" w:hAnsi="Cambria Math"/>
+            </w:rPr>
+            <m:t>=</m:t>
+          </m:r>
+          <m:f>
+            <m:fPr>
+              <m:ctrlPr>
+                <w:rPr>
+                  <w:rFonts w:ascii="Cambria Math" w:hAnsi="Cambria Math"/>
+                  <w:i/>
+                </w:rPr>
+              </m:ctrlPr>
+            </m:fPr>
+            <m:num>
+              <m:r>
+                <w:rPr>
+                  <w:rFonts w:ascii="Cambria Math" w:hAnsi="Cambria Math"/>
+                </w:rPr>
+                <m:t>27648bits</m:t>
+              </m:r>
+            </m:num>
+            <m:den>
+              <m:r>
+                <w:rPr>
+                  <w:rFonts w:ascii="Cambria Math" w:hAnsi="Cambria Math"/>
+                </w:rPr>
+                <m:t>10V-0V</m:t>
+              </m:r>
+            </m:den>
+          </m:f>
+          <m:r>
+            <w:rPr>
+              <w:rFonts w:ascii="Cambria Math" w:hAnsi="Cambria Math"/>
+            </w:rPr>
+            <m:t>=2764,8</m:t>
+          </m:r>
+        </m:oMath>
+      </m:oMathPara>
+    </w:p>
+    <w:p>
+      <m:oMathPara>
+        <m:oMath>
+          <m:sSub>
+            <m:sSubPr>
+              <m:ctrlPr>
+                <w:rPr>
+                  <w:rFonts w:ascii="Cambria Math" w:hAnsi="Cambria Math"/>
+                  <w:i/>
+                </w:rPr>
+              </m:ctrlPr>
+            </m:sSubPr>
+            <m:e>
+              <m:r>
+                <w:rPr>
+                  <w:rFonts w:ascii="Cambria Math" w:hAnsi="Cambria Math"/>
+                </w:rPr>
+                <m:t>mA</m:t>
+              </m:r>
+            </m:e>
+            <m:sub>
+              <m:r>
+                <w:rPr>
+                  <w:rFonts w:ascii="Cambria Math" w:hAnsi="Cambria Math"/>
+                </w:rPr>
+                <m:t>pend</m:t>
+              </m:r>
+            </m:sub>
+          </m:sSub>
+          <m:r>
+            <w:rPr>
+              <w:rFonts w:ascii="Cambria Math" w:hAnsi="Cambria Math"/>
+            </w:rPr>
+            <m:t>=</m:t>
+          </m:r>
+          <m:f>
+            <m:fPr>
+              <m:ctrlPr>
+                <w:rPr>
+                  <w:rFonts w:ascii="Cambria Math" w:hAnsi="Cambria Math"/>
+                  <w:i/>
+                </w:rPr>
+              </m:ctrlPr>
+            </m:fPr>
+            <m:num>
+              <m:r>
+                <w:rPr>
+                  <w:rFonts w:ascii="Cambria Math" w:hAnsi="Cambria Math"/>
+                </w:rPr>
+                <m:t>27648bits</m:t>
+              </m:r>
+            </m:num>
+            <m:den>
+              <m:r>
+                <w:rPr>
+                  <w:rFonts w:ascii="Cambria Math" w:hAnsi="Cambria Math"/>
+                </w:rPr>
+                <m:t>2</m:t>
+              </m:r>
+              <m:r>
+                <w:rPr>
+                  <w:rFonts w:ascii="Cambria Math" w:hAnsi="Cambria Math"/>
+                </w:rPr>
+                <m:t>0</m:t>
+              </m:r>
+              <m:r>
+                <w:rPr>
+                  <w:rFonts w:ascii="Cambria Math" w:hAnsi="Cambria Math"/>
+                </w:rPr>
+                <m:t>mA</m:t>
+              </m:r>
+              <m:r>
+                <w:rPr>
+                  <w:rFonts w:ascii="Cambria Math" w:hAnsi="Cambria Math"/>
+                </w:rPr>
+                <m:t>-0</m:t>
+              </m:r>
+              <m:r>
+                <w:rPr>
+                  <w:rFonts w:ascii="Cambria Math" w:hAnsi="Cambria Math"/>
+                </w:rPr>
+                <m:t>mA</m:t>
+              </m:r>
+            </m:den>
+          </m:f>
+          <m:r>
+            <w:rPr>
+              <w:rFonts w:ascii="Cambria Math" w:hAnsi="Cambria Math"/>
+            </w:rPr>
+            <m:t>=</m:t>
+          </m:r>
+          <m:r>
+            <w:rPr>
+              <w:rFonts w:ascii="Cambria Math" w:hAnsi="Cambria Math"/>
+            </w:rPr>
+            <m:t>1382,4</m:t>
+          </m:r>
+        </m:oMath>
+      </m:oMathPara>
+    </w:p>
+    <w:p>
+      <w:pPr>
+        <w:pStyle w:val="Ttulo2"/>
+      </w:pPr>
+      <w:bookmarkStart w:id="14" w:name="_Toc151555832"/>
+      <w:r>
+        <w:lastRenderedPageBreak/>
+        <w:t>2.6. analog_out</w:t>
+      </w:r>
+      <w:bookmarkEnd w:id="14"/>
+    </w:p>
+    <w:p>
+      <w:r>
+        <w:drawing>
+          <wp:inline distT="0" distB="0" distL="0" distR="0" wp14:anchorId="640190B9" wp14:editId="00D1F908">
+            <wp:extent cx="5400040" cy="2622550"/>
+            <wp:effectExtent l="0" t="0" r="0" b="6350"/>
+            <wp:docPr id="163787405" name="Imagen 1" descr="Tabla&#10;&#10;Descripción generada automáticamente"/>
+            <wp:cNvGraphicFramePr>
+              <a:graphicFrameLocks xmlns:a="http://schemas.openxmlformats.org/drawingml/2006/main" noChangeAspect="1"/>
+            </wp:cNvGraphicFramePr>
+            <a:graphic xmlns:a="http://schemas.openxmlformats.org/drawingml/2006/main">
+              <a:graphicData uri="http://schemas.openxmlformats.org/drawingml/2006/picture">
+                <pic:pic xmlns:pic="http://schemas.openxmlformats.org/drawingml/2006/picture">
+                  <pic:nvPicPr>
+                    <pic:cNvPr id="163787405" name="Imagen 1" descr="Tabla&#10;&#10;Descripción generada automáticamente"/>
+                    <pic:cNvPicPr/>
+                  </pic:nvPicPr>
+                  <pic:blipFill>
+                    <a:blip r:embed="rId15"/>
+                    <a:stretch>
+                      <a:fillRect/>
+                    </a:stretch>
+                  </pic:blipFill>
+                  <pic:spPr>
+                    <a:xfrm>
+                      <a:off x="0" y="0"/>
+                      <a:ext cx="5400040" cy="2622550"/>
+                    </a:xfrm>
+                    <a:prstGeom prst="rect">
+                      <a:avLst/>
+                    </a:prstGeom>
+                  </pic:spPr>
+                </pic:pic>
+              </a:graphicData>
+            </a:graphic>
+          </wp:inline>
+        </w:drawing>
+      </w:r>
+    </w:p>
+    <w:p>
+      <w:r>
+        <w:drawing>
+          <wp:inline distT="0" distB="0" distL="0" distR="0" wp14:anchorId="148C20C5" wp14:editId="51804C0A">
+            <wp:extent cx="5400040" cy="2734310"/>
+            <wp:effectExtent l="0" t="0" r="0" b="8890"/>
+            <wp:docPr id="1870263054" name="Imagen 1" descr="Interfaz de usuario gráfica, Texto, Aplicación&#10;&#10;Descripción generada automáticamente"/>
+            <wp:cNvGraphicFramePr>
+              <a:graphicFrameLocks xmlns:a="http://schemas.openxmlformats.org/drawingml/2006/main" noChangeAspect="1"/>
+            </wp:cNvGraphicFramePr>
+            <a:graphic xmlns:a="http://schemas.openxmlformats.org/drawingml/2006/main">
+              <a:graphicData uri="http://schemas.openxmlformats.org/drawingml/2006/picture">
+                <pic:pic xmlns:pic="http://schemas.openxmlformats.org/drawingml/2006/picture">
+                  <pic:nvPicPr>
+                    <pic:cNvPr id="1870263054" name="Imagen 1" descr="Interfaz de usuario gráfica, Texto, Aplicación&#10;&#10;Descripción generada automáticamente"/>
+                    <pic:cNvPicPr/>
+                  </pic:nvPicPr>
+                  <pic:blipFill>
+                    <a:blip r:embed="rId16"/>
+                    <a:stretch>
+                      <a:fillRect/>
+                    </a:stretch>
+                  </pic:blipFill>
+                  <pic:spPr>
+                    <a:xfrm>
+                      <a:off x="0" y="0"/>
+                      <a:ext cx="5400040" cy="2734310"/>
+                    </a:xfrm>
+                    <a:prstGeom prst="rect">
+                      <a:avLst/>
+                    </a:prstGeom>
+                  </pic:spPr>
+                </pic:pic>
+              </a:graphicData>
+            </a:graphic>
+          </wp:inline>
+        </w:drawing>
+      </w:r>
+    </w:p>
+    <w:p>
+      <w:r>
+        <w:tab/>
+        <w:t>Esta señal escala una señal interna a valores que puedan controlar una salida analógica.</w:t>
+      </w:r>
+    </w:p>
+    <w:p>
+      <w:r>
+        <w:tab/>
+        <w:t>Tiene las mismas entradas y salidas que el bloque anterior. En este bloque, la señal de salida siempre será en bits, ya que es lo que reciben las salidas analógicas. Por tanto, esta vez la entrada booleana “</w:t>
+      </w:r>
+      <w:proofErr w:type="spellStart"/>
+      <w:r>
+        <w:t>isTension</w:t>
+      </w:r>
+      <w:proofErr w:type="spellEnd"/>
+      <w:r>
+        <w:t>” se refiere a el tipo de señal que va a generar la salida.</w:t>
+      </w:r>
+    </w:p>
+    <w:p>
+      <w:r>
+        <w:tab/>
+      </w:r>
+      <w:r>
+        <w:t xml:space="preserve">El escalado se realiza con el conjunto de bloques NORM_X y SCALE_X. El rango de </w:t>
+      </w:r>
+      <w:r>
+        <w:t>salida</w:t>
+      </w:r>
+      <w:r>
+        <w:t xml:space="preserve"> se introduce en tensión o intensidad, mientras que el bloque </w:t>
+      </w:r>
+      <w:r>
+        <w:t>SCALE</w:t>
+      </w:r>
+      <w:r>
+        <w:t>_X espera recibir bits.</w:t>
+      </w:r>
+      <w:r>
+        <w:t xml:space="preserve"> Por tanto, se realiza el mismo cálculo que</w:t>
+      </w:r>
+      <w:r>
+        <w:t xml:space="preserve"> en el bloque anterior, pero e</w:t>
+      </w:r>
+      <w:r>
+        <w:t>sta vez en el rango de salida.</w:t>
+      </w:r>
+    </w:p>
+    <w:p/>
+    <w:p/>
+    <w:p/>
+    <w:p/>
+    <w:p>
+      <w:pPr>
+        <w:pStyle w:val="Ttulo2"/>
+      </w:pPr>
+      <w:bookmarkStart w:id="15" w:name="_Toc151555833"/>
+      <w:r>
+        <w:lastRenderedPageBreak/>
+        <w:t>2.7. librería global</w:t>
+      </w:r>
+      <w:bookmarkEnd w:id="15"/>
+    </w:p>
+    <w:p>
+      <w:r>
+        <w:tab/>
+        <w:t>Para crear una librería global con todos estos bloques, iremos al apartado “</w:t>
+      </w:r>
+      <w:proofErr w:type="spellStart"/>
+      <w:r>
+        <w:t>Librerias</w:t>
+      </w:r>
+      <w:proofErr w:type="spellEnd"/>
+      <w:r>
+        <w:t xml:space="preserve"> Globales” dentro de “Librerías” y pulsaremos en crear una nueva librería global:</w:t>
+      </w:r>
+    </w:p>
+    <w:p>
+      <w:pPr>
+        <w:jc w:val="center"/>
+      </w:pPr>
+      <w:r>
+        <w:drawing>
+          <wp:inline distT="0" distB="0" distL="0" distR="0" wp14:anchorId="6BF74D36" wp14:editId="7A26DA2F">
+            <wp:extent cx="2781541" cy="1844200"/>
+            <wp:effectExtent l="0" t="0" r="0" b="3810"/>
+            <wp:docPr id="1332313066" name="Imagen 1" descr="Texto, Tabla&#10;&#10;Descripción generada automáticamente con confianza media"/>
+            <wp:cNvGraphicFramePr>
+              <a:graphicFrameLocks xmlns:a="http://schemas.openxmlformats.org/drawingml/2006/main" noChangeAspect="1"/>
+            </wp:cNvGraphicFramePr>
+            <a:graphic xmlns:a="http://schemas.openxmlformats.org/drawingml/2006/main">
+              <a:graphicData uri="http://schemas.openxmlformats.org/drawingml/2006/picture">
+                <pic:pic xmlns:pic="http://schemas.openxmlformats.org/drawingml/2006/picture">
+                  <pic:nvPicPr>
+                    <pic:cNvPr id="1332313066" name="Imagen 1" descr="Texto, Tabla&#10;&#10;Descripción generada automáticamente con confianza media"/>
+                    <pic:cNvPicPr/>
+                  </pic:nvPicPr>
+                  <pic:blipFill>
+                    <a:blip r:embed="rId17"/>
+                    <a:stretch>
+                      <a:fillRect/>
+                    </a:stretch>
+                  </pic:blipFill>
+                  <pic:spPr>
+                    <a:xfrm>
+                      <a:off x="0" y="0"/>
+                      <a:ext cx="2781541" cy="1844200"/>
+                    </a:xfrm>
+                    <a:prstGeom prst="rect">
+                      <a:avLst/>
+                    </a:prstGeom>
+                  </pic:spPr>
+                </pic:pic>
+              </a:graphicData>
+            </a:graphic>
+          </wp:inline>
+        </w:drawing>
+      </w:r>
+    </w:p>
+    <w:p>
+      <w:r>
+        <w:tab/>
+        <w:t>Desplegaremos la librería creada y arrastraremos todos los bloques creados:</w:t>
+      </w:r>
+    </w:p>
+    <w:p>
+      <w:pPr>
+        <w:jc w:val="center"/>
+      </w:pPr>
+      <w:r>
+        <w:drawing>
+          <wp:inline distT="0" distB="0" distL="0" distR="0" wp14:anchorId="27701856" wp14:editId="1262522B">
+            <wp:extent cx="2530059" cy="3703641"/>
+            <wp:effectExtent l="0" t="0" r="3810" b="0"/>
+            <wp:docPr id="4616876" name="Imagen 1" descr="Tabla&#10;&#10;Descripción generada automáticamente con confianza media"/>
+            <wp:cNvGraphicFramePr>
+              <a:graphicFrameLocks xmlns:a="http://schemas.openxmlformats.org/drawingml/2006/main" noChangeAspect="1"/>
+            </wp:cNvGraphicFramePr>
+            <a:graphic xmlns:a="http://schemas.openxmlformats.org/drawingml/2006/main">
+              <a:graphicData uri="http://schemas.openxmlformats.org/drawingml/2006/picture">
+                <pic:pic xmlns:pic="http://schemas.openxmlformats.org/drawingml/2006/picture">
+                  <pic:nvPicPr>
+                    <pic:cNvPr id="4616876" name="Imagen 1" descr="Tabla&#10;&#10;Descripción generada automáticamente con confianza media"/>
+                    <pic:cNvPicPr/>
+                  </pic:nvPicPr>
+                  <pic:blipFill>
+                    <a:blip r:embed="rId18"/>
+                    <a:stretch>
+                      <a:fillRect/>
+                    </a:stretch>
+                  </pic:blipFill>
+                  <pic:spPr>
+                    <a:xfrm>
+                      <a:off x="0" y="0"/>
+                      <a:ext cx="2530059" cy="3703641"/>
+                    </a:xfrm>
+                    <a:prstGeom prst="rect">
+                      <a:avLst/>
+                    </a:prstGeom>
+                  </pic:spPr>
+                </pic:pic>
+              </a:graphicData>
+            </a:graphic>
+          </wp:inline>
+        </w:drawing>
+      </w:r>
+    </w:p>
+    <w:p>
+      <w:r>
+        <w:tab/>
+        <w:t>Con esto, al guardar el proyecto también se guardará la librería y podremos cargarla en otros proyectos para usar los bloques.</w:t>
+      </w:r>
+    </w:p>
     <w:sectPr>
+      <w:footerReference w:type="default" r:id="rId19"/>
       <w:pgSz w:w="11906" w:h="16838"/>
       <w:pgMar w:top="1417" w:right="1701" w:bottom="1417" w:left="1701" w:header="708" w:footer="708" w:gutter="0"/>
       <w:cols w:space="708"/>
@@ -205,6 +2814,186 @@
     </w:sectPr>
   </w:body>
 </w:document>
+</file>
+
+<file path=word/endnotes.xml><?xml version="1.0" encoding="utf-8"?>
+<w:endnotes xmlns:wpc="http://schemas.microsoft.com/office/word/2010/wordprocessingCanvas" xmlns:cx="http://schemas.microsoft.com/office/drawing/2014/chartex" xmlns:cx1="http://schemas.microsoft.com/office/drawing/2015/9/8/chartex" xmlns:cx2="http://schemas.microsoft.com/office/drawing/2015/10/21/chartex" xmlns:cx3="http://schemas.microsoft.com/office/drawing/2016/5/9/chartex" xmlns:cx4="http://schemas.microsoft.com/office/drawing/2016/5/10/chartex" xmlns:cx5="http://schemas.microsoft.com/office/drawing/2016/5/11/chartex" xmlns:cx6="http://schemas.microsoft.com/office/drawing/2016/5/12/chartex" xmlns:cx7="http://schemas.microsoft.com/office/drawing/2016/5/13/chartex" xmlns:cx8="http://schemas.microsoft.com/office/drawing/2016/5/14/chartex" xmlns:mc="http://schemas.openxmlformats.org/markup-compatibility/2006" xmlns:aink="http://schemas.microsoft.com/office/drawing/2016/ink" xmlns:am3d="http://schemas.microsoft.com/office/drawing/2017/model3d" xmlns:o="urn:schemas-microsoft-com:office:office" xmlns:oel="http://schemas.microsoft.com/office/2019/extlst" xmlns:r="http://schemas.openxmlformats.org/officeDocument/2006/relationships" xmlns:m="http://schemas.openxmlformats.org/officeDocument/2006/math" xmlns:v="urn:schemas-microsoft-com:vml" xmlns:wp14="http://schemas.microsoft.com/office/word/2010/wordprocessingDrawing" xmlns:wp="http://schemas.openxmlformats.org/drawingml/2006/wordprocessingDrawing" xmlns:w10="urn:schemas-microsoft-com:office:word" xmlns:w="http://schemas.openxmlformats.org/wordprocessingml/2006/main" xmlns:w14="http://schemas.microsoft.com/office/word/2010/wordml" xmlns:w15="http://schemas.microsoft.com/office/word/2012/wordml" xmlns:w16cex="http://schemas.microsoft.com/office/word/2018/wordml/cex" xmlns:w16cid="http://schemas.microsoft.com/office/word/2016/wordml/cid" xmlns:w16="http://schemas.microsoft.com/office/word/2018/wordml" xmlns:w16sdtdh="http://schemas.microsoft.com/office/word/2020/wordml/sdtdatahash" xmlns:w16se="http://schemas.microsoft.com/office/word/2015/wordml/symex" xmlns:wpg="http://schemas.microsoft.com/office/word/2010/wordprocessingGroup" xmlns:wpi="http://schemas.microsoft.com/office/word/2010/wordprocessingInk" xmlns:wne="http://schemas.microsoft.com/office/word/2006/wordml" xmlns:wps="http://schemas.microsoft.com/office/word/2010/wordprocessingShape" mc:Ignorable="w14 w15 w16se w16cid w16 w16cex w16sdtdh wp14">
+  <w:endnote w:type="separator" w:id="-1">
+    <w:p>
+      <w:pPr>
+        <w:spacing w:before="0" w:after="0" w:line="240" w:lineRule="auto"/>
+      </w:pPr>
+      <w:r>
+        <w:separator/>
+      </w:r>
+    </w:p>
+  </w:endnote>
+  <w:endnote w:type="continuationSeparator" w:id="0">
+    <w:p>
+      <w:pPr>
+        <w:spacing w:before="0" w:after="0" w:line="240" w:lineRule="auto"/>
+      </w:pPr>
+      <w:r>
+        <w:continuationSeparator/>
+      </w:r>
+    </w:p>
+  </w:endnote>
+</w:endnotes>
+</file>
+
+<file path=word/footer1.xml><?xml version="1.0" encoding="utf-8"?>
+<w:ftr xmlns:wpc="http://schemas.microsoft.com/office/word/2010/wordprocessingCanvas" xmlns:cx="http://schemas.microsoft.com/office/drawing/2014/chartex" xmlns:cx1="http://schemas.microsoft.com/office/drawing/2015/9/8/chartex" xmlns:cx2="http://schemas.microsoft.com/office/drawing/2015/10/21/chartex" xmlns:cx3="http://schemas.microsoft.com/office/drawing/2016/5/9/chartex" xmlns:cx4="http://schemas.microsoft.com/office/drawing/2016/5/10/chartex" xmlns:cx5="http://schemas.microsoft.com/office/drawing/2016/5/11/chartex" xmlns:cx6="http://schemas.microsoft.com/office/drawing/2016/5/12/chartex" xmlns:cx7="http://schemas.microsoft.com/office/drawing/2016/5/13/chartex" xmlns:cx8="http://schemas.microsoft.com/office/drawing/2016/5/14/chartex" xmlns:mc="http://schemas.openxmlformats.org/markup-compatibility/2006" xmlns:aink="http://schemas.microsoft.com/office/drawing/2016/ink" xmlns:am3d="http://schemas.microsoft.com/office/drawing/2017/model3d" xmlns:o="urn:schemas-microsoft-com:office:office" xmlns:oel="http://schemas.microsoft.com/office/2019/extlst" xmlns:r="http://schemas.openxmlformats.org/officeDocument/2006/relationships" xmlns:m="http://schemas.openxmlformats.org/officeDocument/2006/math" xmlns:v="urn:schemas-microsoft-com:vml" xmlns:wp14="http://schemas.microsoft.com/office/word/2010/wordprocessingDrawing" xmlns:wp="http://schemas.openxmlformats.org/drawingml/2006/wordprocessingDrawing" xmlns:w10="urn:schemas-microsoft-com:office:word" xmlns:w="http://schemas.openxmlformats.org/wordprocessingml/2006/main" xmlns:w14="http://schemas.microsoft.com/office/word/2010/wordml" xmlns:w15="http://schemas.microsoft.com/office/word/2012/wordml" xmlns:w16cex="http://schemas.microsoft.com/office/word/2018/wordml/cex" xmlns:w16cid="http://schemas.microsoft.com/office/word/2016/wordml/cid" xmlns:w16="http://schemas.microsoft.com/office/word/2018/wordml" xmlns:w16sdtdh="http://schemas.microsoft.com/office/word/2020/wordml/sdtdatahash" xmlns:w16se="http://schemas.microsoft.com/office/word/2015/wordml/symex" xmlns:wpg="http://schemas.microsoft.com/office/word/2010/wordprocessingGroup" xmlns:wpi="http://schemas.microsoft.com/office/word/2010/wordprocessingInk" xmlns:wne="http://schemas.microsoft.com/office/word/2006/wordml" xmlns:wps="http://schemas.microsoft.com/office/word/2010/wordprocessingShape" mc:Ignorable="w14 w15 w16se w16cid w16 w16cex w16sdtdh wp14">
+  <w:p>
+    <w:pPr>
+      <w:tabs>
+        <w:tab w:val="center" w:pos="4550"/>
+        <w:tab w:val="left" w:pos="5818"/>
+      </w:tabs>
+      <w:ind w:right="260"/>
+      <w:jc w:val="right"/>
+      <w:rPr>
+        <w:color w:val="222A35" w:themeColor="text2" w:themeShade="80"/>
+        <w:sz w:val="24"/>
+        <w:szCs w:val="24"/>
+      </w:rPr>
+    </w:pPr>
+    <w:r>
+      <w:rPr>
+        <w:color w:val="8496B0" w:themeColor="text2" w:themeTint="99"/>
+        <w:spacing w:val="60"/>
+        <w:sz w:val="24"/>
+        <w:szCs w:val="24"/>
+      </w:rPr>
+      <w:t>Página</w:t>
+    </w:r>
+    <w:r>
+      <w:rPr>
+        <w:color w:val="8496B0" w:themeColor="text2" w:themeTint="99"/>
+        <w:sz w:val="24"/>
+        <w:szCs w:val="24"/>
+      </w:rPr>
+      <w:t xml:space="preserve"> </w:t>
+    </w:r>
+    <w:r>
+      <w:rPr>
+        <w:color w:val="323E4F" w:themeColor="text2" w:themeShade="BF"/>
+        <w:sz w:val="24"/>
+        <w:szCs w:val="24"/>
+      </w:rPr>
+      <w:fldChar w:fldCharType="begin"/>
+    </w:r>
+    <w:r>
+      <w:rPr>
+        <w:color w:val="323E4F" w:themeColor="text2" w:themeShade="BF"/>
+        <w:sz w:val="24"/>
+        <w:szCs w:val="24"/>
+      </w:rPr>
+      <w:instrText>PAGE   \* MERGEFORMAT</w:instrText>
+    </w:r>
+    <w:r>
+      <w:rPr>
+        <w:color w:val="323E4F" w:themeColor="text2" w:themeShade="BF"/>
+        <w:sz w:val="24"/>
+        <w:szCs w:val="24"/>
+      </w:rPr>
+      <w:fldChar w:fldCharType="separate"/>
+    </w:r>
+    <w:r>
+      <w:rPr>
+        <w:color w:val="323E4F" w:themeColor="text2" w:themeShade="BF"/>
+        <w:sz w:val="24"/>
+        <w:szCs w:val="24"/>
+      </w:rPr>
+      <w:t>1</w:t>
+    </w:r>
+    <w:r>
+      <w:rPr>
+        <w:color w:val="323E4F" w:themeColor="text2" w:themeShade="BF"/>
+        <w:sz w:val="24"/>
+        <w:szCs w:val="24"/>
+      </w:rPr>
+      <w:fldChar w:fldCharType="end"/>
+    </w:r>
+    <w:r>
+      <w:rPr>
+        <w:color w:val="323E4F" w:themeColor="text2" w:themeShade="BF"/>
+        <w:sz w:val="24"/>
+        <w:szCs w:val="24"/>
+      </w:rPr>
+      <w:t xml:space="preserve"> | </w:t>
+    </w:r>
+    <w:r>
+      <w:rPr>
+        <w:color w:val="323E4F" w:themeColor="text2" w:themeShade="BF"/>
+        <w:sz w:val="24"/>
+        <w:szCs w:val="24"/>
+      </w:rPr>
+      <w:fldChar w:fldCharType="begin"/>
+    </w:r>
+    <w:r>
+      <w:rPr>
+        <w:color w:val="323E4F" w:themeColor="text2" w:themeShade="BF"/>
+        <w:sz w:val="24"/>
+        <w:szCs w:val="24"/>
+      </w:rPr>
+      <w:instrText>NUMPAGES  \* Arabic  \* MERGEFORMAT</w:instrText>
+    </w:r>
+    <w:r>
+      <w:rPr>
+        <w:color w:val="323E4F" w:themeColor="text2" w:themeShade="BF"/>
+        <w:sz w:val="24"/>
+        <w:szCs w:val="24"/>
+      </w:rPr>
+      <w:fldChar w:fldCharType="separate"/>
+    </w:r>
+    <w:r>
+      <w:rPr>
+        <w:color w:val="323E4F" w:themeColor="text2" w:themeShade="BF"/>
+        <w:sz w:val="24"/>
+        <w:szCs w:val="24"/>
+      </w:rPr>
+      <w:t>1</w:t>
+    </w:r>
+    <w:r>
+      <w:rPr>
+        <w:color w:val="323E4F" w:themeColor="text2" w:themeShade="BF"/>
+        <w:sz w:val="24"/>
+        <w:szCs w:val="24"/>
+      </w:rPr>
+      <w:fldChar w:fldCharType="end"/>
+    </w:r>
+  </w:p>
+  <w:p>
+    <w:pPr>
+      <w:pStyle w:val="Piedepgina"/>
+    </w:pPr>
+  </w:p>
+</w:ftr>
+</file>
+
+<file path=word/footnotes.xml><?xml version="1.0" encoding="utf-8"?>
+<w:footnotes xmlns:wpc="http://schemas.microsoft.com/office/word/2010/wordprocessingCanvas" xmlns:cx="http://schemas.microsoft.com/office/drawing/2014/chartex" xmlns:cx1="http://schemas.microsoft.com/office/drawing/2015/9/8/chartex" xmlns:cx2="http://schemas.microsoft.com/office/drawing/2015/10/21/chartex" xmlns:cx3="http://schemas.microsoft.com/office/drawing/2016/5/9/chartex" xmlns:cx4="http://schemas.microsoft.com/office/drawing/2016/5/10/chartex" xmlns:cx5="http://schemas.microsoft.com/office/drawing/2016/5/11/chartex" xmlns:cx6="http://schemas.microsoft.com/office/drawing/2016/5/12/chartex" xmlns:cx7="http://schemas.microsoft.com/office/drawing/2016/5/13/chartex" xmlns:cx8="http://schemas.microsoft.com/office/drawing/2016/5/14/chartex" xmlns:mc="http://schemas.openxmlformats.org/markup-compatibility/2006" xmlns:aink="http://schemas.microsoft.com/office/drawing/2016/ink" xmlns:am3d="http://schemas.microsoft.com/office/drawing/2017/model3d" xmlns:o="urn:schemas-microsoft-com:office:office" xmlns:oel="http://schemas.microsoft.com/office/2019/extlst" xmlns:r="http://schemas.openxmlformats.org/officeDocument/2006/relationships" xmlns:m="http://schemas.openxmlformats.org/officeDocument/2006/math" xmlns:v="urn:schemas-microsoft-com:vml" xmlns:wp14="http://schemas.microsoft.com/office/word/2010/wordprocessingDrawing" xmlns:wp="http://schemas.openxmlformats.org/drawingml/2006/wordprocessingDrawing" xmlns:w10="urn:schemas-microsoft-com:office:word" xmlns:w="http://schemas.openxmlformats.org/wordprocessingml/2006/main" xmlns:w14="http://schemas.microsoft.com/office/word/2010/wordml" xmlns:w15="http://schemas.microsoft.com/office/word/2012/wordml" xmlns:w16cex="http://schemas.microsoft.com/office/word/2018/wordml/cex" xmlns:w16cid="http://schemas.microsoft.com/office/word/2016/wordml/cid" xmlns:w16="http://schemas.microsoft.com/office/word/2018/wordml" xmlns:w16sdtdh="http://schemas.microsoft.com/office/word/2020/wordml/sdtdatahash" xmlns:w16se="http://schemas.microsoft.com/office/word/2015/wordml/symex" xmlns:wpg="http://schemas.microsoft.com/office/word/2010/wordprocessingGroup" xmlns:wpi="http://schemas.microsoft.com/office/word/2010/wordprocessingInk" xmlns:wne="http://schemas.microsoft.com/office/word/2006/wordml" xmlns:wps="http://schemas.microsoft.com/office/word/2010/wordprocessingShape" mc:Ignorable="w14 w15 w16se w16cid w16 w16cex w16sdtdh wp14">
+  <w:footnote w:type="separator" w:id="-1">
+    <w:p>
+      <w:pPr>
+        <w:spacing w:before="0" w:after="0" w:line="240" w:lineRule="auto"/>
+      </w:pPr>
+      <w:r>
+        <w:separator/>
+      </w:r>
+    </w:p>
+  </w:footnote>
+  <w:footnote w:type="continuationSeparator" w:id="0">
+    <w:p>
+      <w:pPr>
+        <w:spacing w:before="0" w:after="0" w:line="240" w:lineRule="auto"/>
+      </w:pPr>
+      <w:r>
+        <w:continuationSeparator/>
+      </w:r>
+    </w:p>
+  </w:footnote>
+</w:footnotes>
 </file>
 
 <file path=word/styles.xml><?xml version="1.0" encoding="utf-8"?>
@@ -1203,13 +3992,102 @@
     <w:basedOn w:val="Ttulo1"/>
     <w:next w:val="Normal"/>
     <w:uiPriority w:val="39"/>
-    <w:semiHidden/>
     <w:unhideWhenUsed/>
     <w:qFormat/>
     <w:rsid w:val="00774736"/>
     <w:pPr>
       <w:outlineLvl w:val="9"/>
     </w:pPr>
+  </w:style>
+  <w:style w:type="character" w:styleId="Textodelmarcadordeposicin">
+    <w:name w:val="Placeholder Text"/>
+    <w:basedOn w:val="Fuentedeprrafopredeter"/>
+    <w:uiPriority w:val="99"/>
+    <w:semiHidden/>
+    <w:rsid w:val="00AB405E"/>
+    <w:rPr>
+      <w:color w:val="666666"/>
+    </w:rPr>
+  </w:style>
+  <w:style w:type="paragraph" w:styleId="Encabezado">
+    <w:name w:val="header"/>
+    <w:basedOn w:val="Normal"/>
+    <w:link w:val="EncabezadoCar"/>
+    <w:uiPriority w:val="99"/>
+    <w:unhideWhenUsed/>
+    <w:rsid w:val="00FF0EC7"/>
+    <w:pPr>
+      <w:tabs>
+        <w:tab w:val="center" w:pos="4252"/>
+        <w:tab w:val="right" w:pos="8504"/>
+      </w:tabs>
+      <w:spacing w:before="0" w:after="0" w:line="240" w:lineRule="auto"/>
+    </w:pPr>
+  </w:style>
+  <w:style w:type="character" w:customStyle="1" w:styleId="EncabezadoCar">
+    <w:name w:val="Encabezado Car"/>
+    <w:basedOn w:val="Fuentedeprrafopredeter"/>
+    <w:link w:val="Encabezado"/>
+    <w:uiPriority w:val="99"/>
+    <w:rsid w:val="00FF0EC7"/>
+  </w:style>
+  <w:style w:type="paragraph" w:styleId="Piedepgina">
+    <w:name w:val="footer"/>
+    <w:basedOn w:val="Normal"/>
+    <w:link w:val="PiedepginaCar"/>
+    <w:uiPriority w:val="99"/>
+    <w:unhideWhenUsed/>
+    <w:rsid w:val="00FF0EC7"/>
+    <w:pPr>
+      <w:tabs>
+        <w:tab w:val="center" w:pos="4252"/>
+        <w:tab w:val="right" w:pos="8504"/>
+      </w:tabs>
+      <w:spacing w:before="0" w:after="0" w:line="240" w:lineRule="auto"/>
+    </w:pPr>
+  </w:style>
+  <w:style w:type="character" w:customStyle="1" w:styleId="PiedepginaCar">
+    <w:name w:val="Pie de página Car"/>
+    <w:basedOn w:val="Fuentedeprrafopredeter"/>
+    <w:link w:val="Piedepgina"/>
+    <w:uiPriority w:val="99"/>
+    <w:rsid w:val="00FF0EC7"/>
+  </w:style>
+  <w:style w:type="paragraph" w:styleId="TDC1">
+    <w:name w:val="toc 1"/>
+    <w:basedOn w:val="Normal"/>
+    <w:next w:val="Normal"/>
+    <w:autoRedefine/>
+    <w:uiPriority w:val="39"/>
+    <w:unhideWhenUsed/>
+    <w:rsid w:val="007C52BD"/>
+    <w:pPr>
+      <w:spacing w:after="100"/>
+    </w:pPr>
+  </w:style>
+  <w:style w:type="paragraph" w:styleId="TDC2">
+    <w:name w:val="toc 2"/>
+    <w:basedOn w:val="Normal"/>
+    <w:next w:val="Normal"/>
+    <w:autoRedefine/>
+    <w:uiPriority w:val="39"/>
+    <w:unhideWhenUsed/>
+    <w:rsid w:val="007C52BD"/>
+    <w:pPr>
+      <w:spacing w:after="100"/>
+      <w:ind w:left="200"/>
+    </w:pPr>
+  </w:style>
+  <w:style w:type="character" w:styleId="Hipervnculo">
+    <w:name w:val="Hyperlink"/>
+    <w:basedOn w:val="Fuentedeprrafopredeter"/>
+    <w:uiPriority w:val="99"/>
+    <w:unhideWhenUsed/>
+    <w:rsid w:val="007C52BD"/>
+    <w:rPr>
+      <w:color w:val="0563C1" w:themeColor="hyperlink"/>
+      <w:u w:val="single"/>
+    </w:rPr>
   </w:style>
 </w:styles>
 </file>

</xml_diff>